<commit_message>
+ update chapter 2
</commit_message>
<xml_diff>
--- a/documents/Final.docx
+++ b/documents/Final.docx
@@ -221,32 +221,6 @@
           <w:bCs/>
           <w:sz w:val="34"/>
           <w:szCs w:val="34"/>
-          <w:u w:val="single"/>
-          <w:lang w:val="en-US"/>
-        </w:rPr>
-      </w:pPr>
-    </w:p>
-    <w:p>
-      <w:pPr>
-        <w:spacing w:line="312" w:lineRule="auto"/>
-        <w:rPr>
-          <w:b/>
-          <w:bCs/>
-          <w:sz w:val="34"/>
-          <w:szCs w:val="34"/>
-          <w:u w:val="single"/>
-          <w:lang w:val="en-US"/>
-        </w:rPr>
-      </w:pPr>
-    </w:p>
-    <w:p>
-      <w:pPr>
-        <w:spacing w:line="312" w:lineRule="auto"/>
-        <w:rPr>
-          <w:b/>
-          <w:bCs/>
-          <w:sz w:val="34"/>
-          <w:szCs w:val="34"/>
         </w:rPr>
       </w:pPr>
       <w:r>
@@ -365,22 +339,87 @@
         <w:spacing w:line="312" w:lineRule="auto"/>
         <w:rPr>
           <w:sz w:val="10"/>
-        </w:rPr>
-      </w:pPr>
-    </w:p>
-    <w:p>
-      <w:pPr>
-        <w:pStyle w:val="Heading3"/>
-        <w:numPr>
-          <w:ilvl w:val="0"/>
-          <w:numId w:val="0"/>
-        </w:numPr>
+          <w:lang w:val="en-US"/>
+        </w:rPr>
+      </w:pPr>
+    </w:p>
+    <w:p>
+      <w:pPr>
+        <w:spacing w:line="312" w:lineRule="auto"/>
+        <w:rPr>
+          <w:sz w:val="10"/>
+          <w:lang w:val="en-US"/>
+        </w:rPr>
+      </w:pPr>
+    </w:p>
+    <w:p>
+      <w:pPr>
+        <w:spacing w:line="312" w:lineRule="auto"/>
+        <w:rPr>
+          <w:sz w:val="10"/>
+          <w:lang w:val="en-US"/>
+        </w:rPr>
+      </w:pPr>
+    </w:p>
+    <w:p>
+      <w:pPr>
+        <w:spacing w:line="312" w:lineRule="auto"/>
+        <w:rPr>
+          <w:sz w:val="10"/>
+          <w:lang w:val="en-US"/>
+        </w:rPr>
+      </w:pPr>
+    </w:p>
+    <w:p>
+      <w:pPr>
+        <w:spacing w:line="312" w:lineRule="auto"/>
+        <w:rPr>
+          <w:sz w:val="10"/>
+          <w:lang w:val="en-US"/>
+        </w:rPr>
+      </w:pPr>
+    </w:p>
+    <w:p>
+      <w:pPr>
+        <w:spacing w:line="312" w:lineRule="auto"/>
+        <w:rPr>
+          <w:sz w:val="10"/>
+          <w:lang w:val="en-US"/>
+        </w:rPr>
+      </w:pPr>
+    </w:p>
+    <w:p>
+      <w:pPr>
+        <w:spacing w:line="312" w:lineRule="auto"/>
+        <w:rPr>
+          <w:sz w:val="10"/>
+          <w:lang w:val="en-US"/>
+        </w:rPr>
+      </w:pPr>
+    </w:p>
+    <w:p>
+      <w:pPr>
+        <w:spacing w:line="312" w:lineRule="auto"/>
+        <w:rPr>
+          <w:sz w:val="10"/>
+          <w:lang w:val="en-US"/>
+        </w:rPr>
+      </w:pPr>
+    </w:p>
+    <w:p>
+      <w:pPr>
+        <w:spacing w:line="312" w:lineRule="auto"/>
+        <w:rPr>
+          <w:sz w:val="10"/>
+          <w:lang w:val="en-US"/>
+        </w:rPr>
+      </w:pPr>
+    </w:p>
+    <w:p>
+      <w:pPr>
         <w:tabs>
-          <w:tab w:val="left" w:pos="1470"/>
-          <w:tab w:val="left" w:pos="4662"/>
+          <w:tab w:val="left" w:pos="4111"/>
         </w:tabs>
-        <w:spacing w:line="312" w:lineRule="auto"/>
-        <w:ind w:left="720"/>
         <w:rPr>
           <w:b/>
         </w:rPr>
@@ -395,24 +434,26 @@
         <w:rPr>
           <w:b/>
         </w:rPr>
-        <w:t>Giảng viên hướng dẫn</w:t>
+        <w:t>Giảng viên hướng dẫ</w:t>
       </w:r>
       <w:r>
         <w:rPr>
           <w:b/>
         </w:rPr>
-        <w:tab/>
+        <w:t>n</w:t>
+      </w:r>
+      <w:r>
+        <w:rPr>
+          <w:b/>
+        </w:rPr>
         <w:t>: ThS. Võ Minh Thông</w:t>
       </w:r>
     </w:p>
     <w:p>
       <w:pPr>
         <w:tabs>
-          <w:tab w:val="left" w:pos="1470"/>
-          <w:tab w:val="left" w:pos="2600"/>
-          <w:tab w:val="left" w:pos="4662"/>
+          <w:tab w:val="left" w:pos="4111"/>
         </w:tabs>
-        <w:spacing w:line="312" w:lineRule="auto"/>
         <w:rPr>
           <w:b/>
           <w:bCs/>
@@ -426,6 +467,7 @@
           <w:szCs w:val="26"/>
         </w:rPr>
         <w:tab/>
+        <w:t>Sinh Viên thực hiệ</w:t>
       </w:r>
       <w:r>
         <w:rPr>
@@ -433,7 +475,7 @@
           <w:bCs/>
           <w:szCs w:val="26"/>
         </w:rPr>
-        <w:t>Sinh Viên</w:t>
+        <w:t>n</w:t>
       </w:r>
       <w:r>
         <w:rPr>
@@ -441,110 +483,72 @@
           <w:bCs/>
           <w:szCs w:val="26"/>
         </w:rPr>
-        <w:t xml:space="preserve"> thực hiện</w:t>
-      </w:r>
-      <w:r>
+        <w:t>: Nguyễn Chiêm Minh Vũ</w:t>
+      </w:r>
+    </w:p>
+    <w:p>
+      <w:pPr>
+        <w:tabs>
+          <w:tab w:val="left" w:pos="4111"/>
+        </w:tabs>
         <w:rPr>
           <w:b/>
           <w:bCs/>
           <w:szCs w:val="26"/>
         </w:rPr>
-        <w:tab/>
-        <w:t xml:space="preserve">: </w:t>
-      </w:r>
+      </w:pPr>
       <w:r>
         <w:rPr>
           <w:b/>
           <w:bCs/>
           <w:szCs w:val="26"/>
         </w:rPr>
-        <w:t>Nguyễn Chiêm Minh Vũ</w:t>
-      </w:r>
-    </w:p>
-    <w:p>
-      <w:pPr>
-        <w:tabs>
-          <w:tab w:val="left" w:pos="1470"/>
-          <w:tab w:val="left" w:pos="2600"/>
-          <w:tab w:val="left" w:pos="4662"/>
-        </w:tabs>
-        <w:spacing w:line="312" w:lineRule="auto"/>
+        <w:tab/>
+        <w:t>Lớ</w:t>
+      </w:r>
+      <w:r>
         <w:rPr>
           <w:b/>
           <w:bCs/>
           <w:szCs w:val="26"/>
         </w:rPr>
-      </w:pPr>
+        <w:t>p</w:t>
+      </w:r>
       <w:r>
         <w:rPr>
           <w:b/>
           <w:bCs/>
           <w:szCs w:val="26"/>
         </w:rPr>
+        <w:t>: K19 TPM1</w:t>
+      </w:r>
+    </w:p>
+    <w:p>
+      <w:pPr>
+        <w:tabs>
+          <w:tab w:val="left" w:pos="4111"/>
+        </w:tabs>
+        <w:rPr>
+          <w:b/>
+        </w:rPr>
+      </w:pPr>
+      <w:r>
+        <w:rPr>
+          <w:b/>
+          <w:lang w:val="en-US"/>
+        </w:rPr>
         <w:tab/>
-        <w:t xml:space="preserve">Lớp </w:t>
       </w:r>
       <w:r>
         <w:rPr>
           <w:b/>
-          <w:bCs/>
-          <w:szCs w:val="26"/>
-        </w:rPr>
-        <w:tab/>
+        </w:rPr>
+        <w:t>Niên khoá</w:t>
       </w:r>
       <w:r>
         <w:rPr>
           <w:b/>
-          <w:bCs/>
-          <w:szCs w:val="26"/>
-        </w:rPr>
-        <w:tab/>
-        <w:t xml:space="preserve">: </w:t>
-      </w:r>
-      <w:r>
-        <w:rPr>
-          <w:b/>
-          <w:bCs/>
-          <w:szCs w:val="26"/>
-        </w:rPr>
-        <w:t>K19 TPM1</w:t>
-      </w:r>
-    </w:p>
-    <w:p>
-      <w:pPr>
-        <w:pStyle w:val="Heading3"/>
-        <w:numPr>
-          <w:ilvl w:val="0"/>
-          <w:numId w:val="0"/>
-        </w:numPr>
-        <w:tabs>
-          <w:tab w:val="left" w:pos="1470"/>
-          <w:tab w:val="left" w:pos="2600"/>
-          <w:tab w:val="left" w:pos="4662"/>
-        </w:tabs>
-        <w:spacing w:line="312" w:lineRule="auto"/>
-        <w:ind w:left="720"/>
-        <w:rPr>
-          <w:b/>
-        </w:rPr>
-      </w:pPr>
-      <w:r>
-        <w:rPr>
-          <w:lang w:val="en-US"/>
-        </w:rPr>
-        <w:tab/>
-      </w:r>
-      <w:r>
-        <w:rPr>
-          <w:b/>
-        </w:rPr>
-        <w:t xml:space="preserve">Niên khoá </w:t>
-      </w:r>
-      <w:r>
-        <w:rPr>
-          <w:b/>
-        </w:rPr>
-        <w:tab/>
+        </w:rPr>
         <w:t>: 2014 – 2017</w:t>
       </w:r>
     </w:p>
@@ -1062,7 +1066,7 @@
           <w:r>
             <w:fldChar w:fldCharType="separate"/>
           </w:r>
-          <w:hyperlink w:anchor="_Toc479880662" w:history="1">
+          <w:hyperlink w:anchor="_Toc479979311" w:history="1">
             <w:r>
               <w:rPr>
                 <w:rStyle w:val="Hyperlink"/>
@@ -1105,7 +1109,7 @@
                 <w:noProof/>
                 <w:webHidden/>
               </w:rPr>
-              <w:instrText xml:space="preserve"> PAGEREF _Toc479880662 \h </w:instrText>
+              <w:instrText xml:space="preserve"> PAGEREF _Toc479979311 \h </w:instrText>
             </w:r>
             <w:r>
               <w:rPr>
@@ -1150,7 +1154,7 @@
               <w:lang w:val="en-US"/>
             </w:rPr>
           </w:pPr>
-          <w:hyperlink w:anchor="_Toc479880663" w:history="1">
+          <w:hyperlink w:anchor="_Toc479979312" w:history="1">
             <w:r>
               <w:rPr>
                 <w:rStyle w:val="Hyperlink"/>
@@ -1194,7 +1198,7 @@
                 <w:noProof/>
                 <w:webHidden/>
               </w:rPr>
-              <w:instrText xml:space="preserve"> PAGEREF _Toc479880663 \h </w:instrText>
+              <w:instrText xml:space="preserve"> PAGEREF _Toc479979312 \h </w:instrText>
             </w:r>
             <w:r>
               <w:rPr>
@@ -1239,7 +1243,7 @@
               <w:lang w:val="en-US"/>
             </w:rPr>
           </w:pPr>
-          <w:hyperlink w:anchor="_Toc479880664" w:history="1">
+          <w:hyperlink w:anchor="_Toc479979313" w:history="1">
             <w:r>
               <w:rPr>
                 <w:rStyle w:val="Hyperlink"/>
@@ -1282,7 +1286,7 @@
                 <w:noProof/>
                 <w:webHidden/>
               </w:rPr>
-              <w:instrText xml:space="preserve"> PAGEREF _Toc479880664 \h </w:instrText>
+              <w:instrText xml:space="preserve"> PAGEREF _Toc479979313 \h </w:instrText>
             </w:r>
             <w:r>
               <w:rPr>
@@ -1323,7 +1327,7 @@
               <w:lang w:val="en-US"/>
             </w:rPr>
           </w:pPr>
-          <w:hyperlink w:anchor="_Toc479880665" w:history="1">
+          <w:hyperlink w:anchor="_Toc479979314" w:history="1">
             <w:r>
               <w:rPr>
                 <w:rStyle w:val="Hyperlink"/>
@@ -1367,7 +1371,7 @@
                 <w:noProof/>
                 <w:webHidden/>
               </w:rPr>
-              <w:instrText xml:space="preserve"> PAGEREF _Toc479880665 \h </w:instrText>
+              <w:instrText xml:space="preserve"> PAGEREF _Toc479979314 \h </w:instrText>
             </w:r>
             <w:r>
               <w:rPr>
@@ -1408,7 +1412,7 @@
               <w:lang w:val="en-US"/>
             </w:rPr>
           </w:pPr>
-          <w:hyperlink w:anchor="_Toc479880666" w:history="1">
+          <w:hyperlink w:anchor="_Toc479979315" w:history="1">
             <w:r>
               <w:rPr>
                 <w:rStyle w:val="Hyperlink"/>
@@ -1452,7 +1456,7 @@
                 <w:noProof/>
                 <w:webHidden/>
               </w:rPr>
-              <w:instrText xml:space="preserve"> PAGEREF _Toc479880666 \h </w:instrText>
+              <w:instrText xml:space="preserve"> PAGEREF _Toc479979315 \h </w:instrText>
             </w:r>
             <w:r>
               <w:rPr>
@@ -1497,7 +1501,7 @@
               <w:lang w:val="en-US"/>
             </w:rPr>
           </w:pPr>
-          <w:hyperlink w:anchor="_Toc479880667" w:history="1">
+          <w:hyperlink w:anchor="_Toc479979316" w:history="1">
             <w:r>
               <w:rPr>
                 <w:rStyle w:val="Hyperlink"/>
@@ -1541,7 +1545,7 @@
                 <w:noProof/>
                 <w:webHidden/>
               </w:rPr>
-              <w:instrText xml:space="preserve"> PAGEREF _Toc479880667 \h </w:instrText>
+              <w:instrText xml:space="preserve"> PAGEREF _Toc479979316 \h </w:instrText>
             </w:r>
             <w:r>
               <w:rPr>
@@ -1586,7 +1590,7 @@
               <w:lang w:val="en-US"/>
             </w:rPr>
           </w:pPr>
-          <w:hyperlink w:anchor="_Toc479880668" w:history="1">
+          <w:hyperlink w:anchor="_Toc479979317" w:history="1">
             <w:r>
               <w:rPr>
                 <w:rStyle w:val="Hyperlink"/>
@@ -1630,7 +1634,7 @@
                 <w:noProof/>
                 <w:webHidden/>
               </w:rPr>
-              <w:instrText xml:space="preserve"> PAGEREF _Toc479880668 \h </w:instrText>
+              <w:instrText xml:space="preserve"> PAGEREF _Toc479979317 \h </w:instrText>
             </w:r>
             <w:r>
               <w:rPr>
@@ -1675,7 +1679,7 @@
               <w:lang w:val="en-US"/>
             </w:rPr>
           </w:pPr>
-          <w:hyperlink w:anchor="_Toc479880669" w:history="1">
+          <w:hyperlink w:anchor="_Toc479979318" w:history="1">
             <w:r>
               <w:rPr>
                 <w:rStyle w:val="Hyperlink"/>
@@ -1720,7 +1724,7 @@
                 <w:noProof/>
                 <w:webHidden/>
               </w:rPr>
-              <w:instrText xml:space="preserve"> PAGEREF _Toc479880669 \h </w:instrText>
+              <w:instrText xml:space="preserve"> PAGEREF _Toc479979318 \h </w:instrText>
             </w:r>
             <w:r>
               <w:rPr>
@@ -1765,7 +1769,7 @@
               <w:lang w:val="en-US"/>
             </w:rPr>
           </w:pPr>
-          <w:hyperlink w:anchor="_Toc479880670" w:history="1">
+          <w:hyperlink w:anchor="_Toc479979319" w:history="1">
             <w:r>
               <w:rPr>
                 <w:rStyle w:val="Hyperlink"/>
@@ -1810,7 +1814,7 @@
                 <w:noProof/>
                 <w:webHidden/>
               </w:rPr>
-              <w:instrText xml:space="preserve"> PAGEREF _Toc479880670 \h </w:instrText>
+              <w:instrText xml:space="preserve"> PAGEREF _Toc479979319 \h </w:instrText>
             </w:r>
             <w:r>
               <w:rPr>
@@ -1831,6 +1835,178 @@
                 <w:webHidden/>
               </w:rPr>
               <w:t>2</w:t>
+            </w:r>
+            <w:r>
+              <w:rPr>
+                <w:noProof/>
+                <w:webHidden/>
+              </w:rPr>
+              <w:fldChar w:fldCharType="end"/>
+            </w:r>
+          </w:hyperlink>
+        </w:p>
+        <w:p>
+          <w:pPr>
+            <w:pStyle w:val="TOC3"/>
+            <w:rPr>
+              <w:rFonts w:asciiTheme="minorHAnsi" w:eastAsiaTheme="minorEastAsia" w:hAnsiTheme="minorHAnsi"/>
+              <w:noProof/>
+              <w:sz w:val="22"/>
+              <w:lang w:val="en-US"/>
+            </w:rPr>
+          </w:pPr>
+          <w:hyperlink w:anchor="_Toc479979320" w:history="1">
+            <w:r>
+              <w:rPr>
+                <w:rStyle w:val="Hyperlink"/>
+                <w:noProof/>
+                <w:lang w:val="en-US"/>
+              </w:rPr>
+              <w:t>2.1.1</w:t>
+            </w:r>
+            <w:r>
+              <w:rPr>
+                <w:rFonts w:asciiTheme="minorHAnsi" w:eastAsiaTheme="minorEastAsia" w:hAnsiTheme="minorHAnsi"/>
+                <w:noProof/>
+                <w:sz w:val="22"/>
+                <w:lang w:val="en-US"/>
+              </w:rPr>
+              <w:tab/>
+            </w:r>
+            <w:r>
+              <w:rPr>
+                <w:rStyle w:val="Hyperlink"/>
+                <w:noProof/>
+                <w:lang w:val="en-US"/>
+              </w:rPr>
+              <w:t>Ngành công nghiệp phát triển game</w:t>
+            </w:r>
+            <w:r>
+              <w:rPr>
+                <w:noProof/>
+                <w:webHidden/>
+              </w:rPr>
+              <w:tab/>
+            </w:r>
+            <w:r>
+              <w:rPr>
+                <w:noProof/>
+                <w:webHidden/>
+              </w:rPr>
+              <w:fldChar w:fldCharType="begin"/>
+            </w:r>
+            <w:r>
+              <w:rPr>
+                <w:noProof/>
+                <w:webHidden/>
+              </w:rPr>
+              <w:instrText xml:space="preserve"> PAGEREF _Toc479979320 \h </w:instrText>
+            </w:r>
+            <w:r>
+              <w:rPr>
+                <w:noProof/>
+                <w:webHidden/>
+              </w:rPr>
+            </w:r>
+            <w:r>
+              <w:rPr>
+                <w:noProof/>
+                <w:webHidden/>
+              </w:rPr>
+              <w:fldChar w:fldCharType="separate"/>
+            </w:r>
+            <w:r>
+              <w:rPr>
+                <w:noProof/>
+                <w:webHidden/>
+              </w:rPr>
+              <w:t>2</w:t>
+            </w:r>
+            <w:r>
+              <w:rPr>
+                <w:noProof/>
+                <w:webHidden/>
+              </w:rPr>
+              <w:fldChar w:fldCharType="end"/>
+            </w:r>
+          </w:hyperlink>
+        </w:p>
+        <w:p>
+          <w:pPr>
+            <w:pStyle w:val="TOC3"/>
+            <w:rPr>
+              <w:rFonts w:asciiTheme="minorHAnsi" w:eastAsiaTheme="minorEastAsia" w:hAnsiTheme="minorHAnsi"/>
+              <w:noProof/>
+              <w:sz w:val="22"/>
+              <w:lang w:val="en-US"/>
+            </w:rPr>
+          </w:pPr>
+          <w:hyperlink w:anchor="_Toc479979321" w:history="1">
+            <w:r>
+              <w:rPr>
+                <w:rStyle w:val="Hyperlink"/>
+                <w:noProof/>
+                <w:lang w:val="en-US"/>
+              </w:rPr>
+              <w:t>2.1.2</w:t>
+            </w:r>
+            <w:r>
+              <w:rPr>
+                <w:rFonts w:asciiTheme="minorHAnsi" w:eastAsiaTheme="minorEastAsia" w:hAnsiTheme="minorHAnsi"/>
+                <w:noProof/>
+                <w:sz w:val="22"/>
+                <w:lang w:val="en-US"/>
+              </w:rPr>
+              <w:tab/>
+            </w:r>
+            <w:r>
+              <w:rPr>
+                <w:rStyle w:val="Hyperlink"/>
+                <w:noProof/>
+                <w:lang w:val="en-US"/>
+              </w:rPr>
+              <w:t>Quy trình phát triển game</w:t>
+            </w:r>
+            <w:r>
+              <w:rPr>
+                <w:noProof/>
+                <w:webHidden/>
+              </w:rPr>
+              <w:tab/>
+            </w:r>
+            <w:r>
+              <w:rPr>
+                <w:noProof/>
+                <w:webHidden/>
+              </w:rPr>
+              <w:fldChar w:fldCharType="begin"/>
+            </w:r>
+            <w:r>
+              <w:rPr>
+                <w:noProof/>
+                <w:webHidden/>
+              </w:rPr>
+              <w:instrText xml:space="preserve"> PAGEREF _Toc479979321 \h </w:instrText>
+            </w:r>
+            <w:r>
+              <w:rPr>
+                <w:noProof/>
+                <w:webHidden/>
+              </w:rPr>
+            </w:r>
+            <w:r>
+              <w:rPr>
+                <w:noProof/>
+                <w:webHidden/>
+              </w:rPr>
+              <w:fldChar w:fldCharType="separate"/>
+            </w:r>
+            <w:r>
+              <w:rPr>
+                <w:noProof/>
+                <w:webHidden/>
+              </w:rPr>
+              <w:t>3</w:t>
             </w:r>
             <w:r>
               <w:rPr>
@@ -1855,11 +2031,12 @@
               <w:lang w:val="en-US"/>
             </w:rPr>
           </w:pPr>
-          <w:hyperlink w:anchor="_Toc479880671" w:history="1">
+          <w:hyperlink w:anchor="_Toc479979322" w:history="1">
             <w:r>
               <w:rPr>
                 <w:rStyle w:val="Hyperlink"/>
                 <w:noProof/>
+                <w:lang w:val="en-US"/>
               </w:rPr>
               <w:t>2.2</w:t>
             </w:r>
@@ -1899,7 +2076,7 @@
                 <w:noProof/>
                 <w:webHidden/>
               </w:rPr>
-              <w:instrText xml:space="preserve"> PAGEREF _Toc479880671 \h </w:instrText>
+              <w:instrText xml:space="preserve"> PAGEREF _Toc479979322 \h </w:instrText>
             </w:r>
             <w:r>
               <w:rPr>
@@ -1919,7 +2096,7 @@
                 <w:noProof/>
                 <w:webHidden/>
               </w:rPr>
-              <w:t>2</w:t>
+              <w:t>5</w:t>
             </w:r>
             <w:r>
               <w:rPr>
@@ -1940,7 +2117,7 @@
               <w:lang w:val="en-US"/>
             </w:rPr>
           </w:pPr>
-          <w:hyperlink w:anchor="_Toc479880672" w:history="1">
+          <w:hyperlink w:anchor="_Toc479979323" w:history="1">
             <w:r>
               <w:rPr>
                 <w:rStyle w:val="Hyperlink"/>
@@ -1985,7 +2162,7 @@
                 <w:noProof/>
                 <w:webHidden/>
               </w:rPr>
-              <w:instrText xml:space="preserve"> PAGEREF _Toc479880672 \h </w:instrText>
+              <w:instrText xml:space="preserve"> PAGEREF _Toc479979323 \h </w:instrText>
             </w:r>
             <w:r>
               <w:rPr>
@@ -2005,7 +2182,7 @@
                 <w:noProof/>
                 <w:webHidden/>
               </w:rPr>
-              <w:t>2</w:t>
+              <w:t>5</w:t>
             </w:r>
             <w:r>
               <w:rPr>
@@ -2026,7 +2203,7 @@
               <w:lang w:val="en-US"/>
             </w:rPr>
           </w:pPr>
-          <w:hyperlink w:anchor="_Toc479880673" w:history="1">
+          <w:hyperlink w:anchor="_Toc479979324" w:history="1">
             <w:r>
               <w:rPr>
                 <w:rStyle w:val="Hyperlink"/>
@@ -2071,7 +2248,7 @@
                 <w:noProof/>
                 <w:webHidden/>
               </w:rPr>
-              <w:instrText xml:space="preserve"> PAGEREF _Toc479880673 \h </w:instrText>
+              <w:instrText xml:space="preserve"> PAGEREF _Toc479979324 \h </w:instrText>
             </w:r>
             <w:r>
               <w:rPr>
@@ -2091,7 +2268,7 @@
                 <w:noProof/>
                 <w:webHidden/>
               </w:rPr>
-              <w:t>8</w:t>
+              <w:t>11</w:t>
             </w:r>
             <w:r>
               <w:rPr>
@@ -2116,7 +2293,7 @@
               <w:lang w:val="en-US"/>
             </w:rPr>
           </w:pPr>
-          <w:hyperlink w:anchor="_Toc479880675" w:history="1">
+          <w:hyperlink w:anchor="_Toc479979326" w:history="1">
             <w:r>
               <w:rPr>
                 <w:rStyle w:val="Hyperlink"/>
@@ -2161,7 +2338,7 @@
                 <w:noProof/>
                 <w:webHidden/>
               </w:rPr>
-              <w:instrText xml:space="preserve"> PAGEREF _Toc479880675 \h </w:instrText>
+              <w:instrText xml:space="preserve"> PAGEREF _Toc479979326 \h </w:instrText>
             </w:r>
             <w:r>
               <w:rPr>
@@ -2181,178 +2358,7 @@
                 <w:noProof/>
                 <w:webHidden/>
               </w:rPr>
-              <w:t>12</w:t>
-            </w:r>
-            <w:r>
-              <w:rPr>
-                <w:noProof/>
-                <w:webHidden/>
-              </w:rPr>
-              <w:fldChar w:fldCharType="end"/>
-            </w:r>
-          </w:hyperlink>
-        </w:p>
-        <w:p>
-          <w:pPr>
-            <w:pStyle w:val="TOC3"/>
-            <w:rPr>
-              <w:rFonts w:asciiTheme="minorHAnsi" w:eastAsiaTheme="minorEastAsia" w:hAnsiTheme="minorHAnsi"/>
-              <w:noProof/>
-              <w:sz w:val="22"/>
-              <w:lang w:val="en-US"/>
-            </w:rPr>
-          </w:pPr>
-          <w:hyperlink w:anchor="_Toc479880676" w:history="1">
-            <w:r>
-              <w:rPr>
-                <w:rStyle w:val="Hyperlink"/>
-                <w:noProof/>
-              </w:rPr>
-              <w:t>2.3.1</w:t>
-            </w:r>
-            <w:r>
-              <w:rPr>
-                <w:rFonts w:asciiTheme="minorHAnsi" w:eastAsiaTheme="minorEastAsia" w:hAnsiTheme="minorHAnsi"/>
-                <w:noProof/>
-                <w:sz w:val="22"/>
-                <w:lang w:val="en-US"/>
-              </w:rPr>
-              <w:tab/>
-            </w:r>
-            <w:r>
-              <w:rPr>
-                <w:rStyle w:val="Hyperlink"/>
-                <w:noProof/>
-                <w:lang w:val="en-US"/>
-              </w:rPr>
-              <w:t>Các công nghệ dành cho những nhà phát triển game cá nhân</w:t>
-            </w:r>
-            <w:r>
-              <w:rPr>
-                <w:noProof/>
-                <w:webHidden/>
-              </w:rPr>
-              <w:tab/>
-            </w:r>
-            <w:r>
-              <w:rPr>
-                <w:noProof/>
-                <w:webHidden/>
-              </w:rPr>
-              <w:fldChar w:fldCharType="begin"/>
-            </w:r>
-            <w:r>
-              <w:rPr>
-                <w:noProof/>
-                <w:webHidden/>
-              </w:rPr>
-              <w:instrText xml:space="preserve"> PAGEREF _Toc479880676 \h </w:instrText>
-            </w:r>
-            <w:r>
-              <w:rPr>
-                <w:noProof/>
-                <w:webHidden/>
-              </w:rPr>
-            </w:r>
-            <w:r>
-              <w:rPr>
-                <w:noProof/>
-                <w:webHidden/>
-              </w:rPr>
-              <w:fldChar w:fldCharType="separate"/>
-            </w:r>
-            <w:r>
-              <w:rPr>
-                <w:noProof/>
-                <w:webHidden/>
-              </w:rPr>
-              <w:t>12</w:t>
-            </w:r>
-            <w:r>
-              <w:rPr>
-                <w:noProof/>
-                <w:webHidden/>
-              </w:rPr>
-              <w:fldChar w:fldCharType="end"/>
-            </w:r>
-          </w:hyperlink>
-        </w:p>
-        <w:p>
-          <w:pPr>
-            <w:pStyle w:val="TOC3"/>
-            <w:rPr>
-              <w:rFonts w:asciiTheme="minorHAnsi" w:eastAsiaTheme="minorEastAsia" w:hAnsiTheme="minorHAnsi"/>
-              <w:noProof/>
-              <w:sz w:val="22"/>
-              <w:lang w:val="en-US"/>
-            </w:rPr>
-          </w:pPr>
-          <w:hyperlink w:anchor="_Toc479880677" w:history="1">
-            <w:r>
-              <w:rPr>
-                <w:rStyle w:val="Hyperlink"/>
-                <w:noProof/>
-                <w:lang w:val="en-US"/>
-              </w:rPr>
-              <w:t>2.3.2</w:t>
-            </w:r>
-            <w:r>
-              <w:rPr>
-                <w:rFonts w:asciiTheme="minorHAnsi" w:eastAsiaTheme="minorEastAsia" w:hAnsiTheme="minorHAnsi"/>
-                <w:noProof/>
-                <w:sz w:val="22"/>
-                <w:lang w:val="en-US"/>
-              </w:rPr>
-              <w:tab/>
-            </w:r>
-            <w:r>
-              <w:rPr>
-                <w:rStyle w:val="Hyperlink"/>
-                <w:noProof/>
-                <w:lang w:val="en-US"/>
-              </w:rPr>
-              <w:t>Các công nghệ đang được sử dụng trong các công ty lớn</w:t>
-            </w:r>
-            <w:r>
-              <w:rPr>
-                <w:noProof/>
-                <w:webHidden/>
-              </w:rPr>
-              <w:tab/>
-            </w:r>
-            <w:r>
-              <w:rPr>
-                <w:noProof/>
-                <w:webHidden/>
-              </w:rPr>
-              <w:fldChar w:fldCharType="begin"/>
-            </w:r>
-            <w:r>
-              <w:rPr>
-                <w:noProof/>
-                <w:webHidden/>
-              </w:rPr>
-              <w:instrText xml:space="preserve"> PAGEREF _Toc479880677 \h </w:instrText>
-            </w:r>
-            <w:r>
-              <w:rPr>
-                <w:noProof/>
-                <w:webHidden/>
-              </w:rPr>
-            </w:r>
-            <w:r>
-              <w:rPr>
-                <w:noProof/>
-                <w:webHidden/>
-              </w:rPr>
-              <w:fldChar w:fldCharType="separate"/>
-            </w:r>
-            <w:r>
-              <w:rPr>
-                <w:noProof/>
-                <w:webHidden/>
-              </w:rPr>
-              <w:t>14</w:t>
+              <w:t>15</w:t>
             </w:r>
             <w:r>
               <w:rPr>
@@ -2377,7 +2383,7 @@
               <w:lang w:val="en-US"/>
             </w:rPr>
           </w:pPr>
-          <w:hyperlink w:anchor="_Toc479880678" w:history="1">
+          <w:hyperlink w:anchor="_Toc479979327" w:history="1">
             <w:r>
               <w:rPr>
                 <w:rStyle w:val="Hyperlink"/>
@@ -2422,7 +2428,7 @@
                 <w:noProof/>
                 <w:webHidden/>
               </w:rPr>
-              <w:instrText xml:space="preserve"> PAGEREF _Toc479880678 \h </w:instrText>
+              <w:instrText xml:space="preserve"> PAGEREF _Toc479979327 \h </w:instrText>
             </w:r>
             <w:r>
               <w:rPr>
@@ -2442,7 +2448,7 @@
                 <w:noProof/>
                 <w:webHidden/>
               </w:rPr>
-              <w:t>14</w:t>
+              <w:t>21</w:t>
             </w:r>
             <w:r>
               <w:rPr>
@@ -2467,7 +2473,7 @@
               <w:lang w:val="en-US"/>
             </w:rPr>
           </w:pPr>
-          <w:hyperlink w:anchor="_Toc479880679" w:history="1">
+          <w:hyperlink w:anchor="_Toc479979328" w:history="1">
             <w:r>
               <w:rPr>
                 <w:rStyle w:val="Hyperlink"/>
@@ -2512,7 +2518,7 @@
                 <w:noProof/>
                 <w:webHidden/>
               </w:rPr>
-              <w:instrText xml:space="preserve"> PAGEREF _Toc479880679 \h </w:instrText>
+              <w:instrText xml:space="preserve"> PAGEREF _Toc479979328 \h </w:instrText>
             </w:r>
             <w:r>
               <w:rPr>
@@ -2532,7 +2538,7 @@
                 <w:noProof/>
                 <w:webHidden/>
               </w:rPr>
-              <w:t>15</w:t>
+              <w:t>23</w:t>
             </w:r>
             <w:r>
               <w:rPr>
@@ -2557,7 +2563,7 @@
               <w:lang w:val="en-US"/>
             </w:rPr>
           </w:pPr>
-          <w:hyperlink w:anchor="_Toc479880680" w:history="1">
+          <w:hyperlink w:anchor="_Toc479979329" w:history="1">
             <w:r>
               <w:rPr>
                 <w:rStyle w:val="Hyperlink"/>
@@ -2602,7 +2608,7 @@
                 <w:noProof/>
                 <w:webHidden/>
               </w:rPr>
-              <w:instrText xml:space="preserve"> PAGEREF _Toc479880680 \h </w:instrText>
+              <w:instrText xml:space="preserve"> PAGEREF _Toc479979329 \h </w:instrText>
             </w:r>
             <w:r>
               <w:rPr>
@@ -2622,7 +2628,7 @@
                 <w:noProof/>
                 <w:webHidden/>
               </w:rPr>
-              <w:t>15</w:t>
+              <w:t>23</w:t>
             </w:r>
             <w:r>
               <w:rPr>
@@ -2647,7 +2653,7 @@
               <w:lang w:val="en-US"/>
             </w:rPr>
           </w:pPr>
-          <w:hyperlink w:anchor="_Toc479880681" w:history="1">
+          <w:hyperlink w:anchor="_Toc479979330" w:history="1">
             <w:r>
               <w:rPr>
                 <w:rStyle w:val="Hyperlink"/>
@@ -2692,7 +2698,7 @@
                 <w:noProof/>
                 <w:webHidden/>
               </w:rPr>
-              <w:instrText xml:space="preserve"> PAGEREF _Toc479880681 \h </w:instrText>
+              <w:instrText xml:space="preserve"> PAGEREF _Toc479979330 \h </w:instrText>
             </w:r>
             <w:r>
               <w:rPr>
@@ -2712,7 +2718,7 @@
                 <w:noProof/>
                 <w:webHidden/>
               </w:rPr>
-              <w:t>16</w:t>
+              <w:t>24</w:t>
             </w:r>
             <w:r>
               <w:rPr>
@@ -2737,7 +2743,7 @@
               <w:lang w:val="en-US"/>
             </w:rPr>
           </w:pPr>
-          <w:hyperlink w:anchor="_Toc479880682" w:history="1">
+          <w:hyperlink w:anchor="_Toc479979331" w:history="1">
             <w:r>
               <w:rPr>
                 <w:rStyle w:val="Hyperlink"/>
@@ -2782,7 +2788,7 @@
                 <w:noProof/>
                 <w:webHidden/>
               </w:rPr>
-              <w:instrText xml:space="preserve"> PAGEREF _Toc479880682 \h </w:instrText>
+              <w:instrText xml:space="preserve"> PAGEREF _Toc479979331 \h </w:instrText>
             </w:r>
             <w:r>
               <w:rPr>
@@ -2802,7 +2808,7 @@
                 <w:noProof/>
                 <w:webHidden/>
               </w:rPr>
-              <w:t>16</w:t>
+              <w:t>24</w:t>
             </w:r>
             <w:r>
               <w:rPr>
@@ -2827,7 +2833,7 @@
               <w:lang w:val="en-US"/>
             </w:rPr>
           </w:pPr>
-          <w:hyperlink w:anchor="_Toc479880683" w:history="1">
+          <w:hyperlink w:anchor="_Toc479979332" w:history="1">
             <w:r>
               <w:rPr>
                 <w:rStyle w:val="Hyperlink"/>
@@ -2872,7 +2878,7 @@
                 <w:noProof/>
                 <w:webHidden/>
               </w:rPr>
-              <w:instrText xml:space="preserve"> PAGEREF _Toc479880683 \h </w:instrText>
+              <w:instrText xml:space="preserve"> PAGEREF _Toc479979332 \h </w:instrText>
             </w:r>
             <w:r>
               <w:rPr>
@@ -2892,7 +2898,7 @@
                 <w:noProof/>
                 <w:webHidden/>
               </w:rPr>
-              <w:t>17</w:t>
+              <w:t>25</w:t>
             </w:r>
             <w:r>
               <w:rPr>
@@ -2916,7 +2922,7 @@
               <w:lang w:val="en-US"/>
             </w:rPr>
           </w:pPr>
-          <w:hyperlink w:anchor="_Toc479880684" w:history="1">
+          <w:hyperlink w:anchor="_Toc479979333" w:history="1">
             <w:r>
               <w:rPr>
                 <w:rStyle w:val="Hyperlink"/>
@@ -2943,7 +2949,7 @@
                 <w:noProof/>
                 <w:webHidden/>
               </w:rPr>
-              <w:instrText xml:space="preserve"> PAGEREF _Toc479880684 \h </w:instrText>
+              <w:instrText xml:space="preserve"> PAGEREF _Toc479979333 \h </w:instrText>
             </w:r>
             <w:r>
               <w:rPr>
@@ -2963,7 +2969,7 @@
                 <w:noProof/>
                 <w:webHidden/>
               </w:rPr>
-              <w:t>18</w:t>
+              <w:t>26</w:t>
             </w:r>
             <w:r>
               <w:rPr>
@@ -3264,7 +3270,7 @@
         <w:pStyle w:val="Heading1"/>
       </w:pPr>
       <w:bookmarkStart w:id="5" w:name="_Toc380401296"/>
-      <w:bookmarkStart w:id="6" w:name="_Toc479880662"/>
+      <w:bookmarkStart w:id="6" w:name="_Toc479979311"/>
       <w:r>
         <w:lastRenderedPageBreak/>
         <w:t>TỒNG QUAN</w:t>
@@ -3284,7 +3290,7 @@
         </w:rPr>
       </w:pPr>
       <w:bookmarkStart w:id="7" w:name="_Toc380401297"/>
-      <w:bookmarkStart w:id="8" w:name="_Toc479880663"/>
+      <w:bookmarkStart w:id="8" w:name="_Toc479979312"/>
       <w:r>
         <w:t>Giới thiệu tổng quan và lý do chọn đề tài</w:t>
       </w:r>
@@ -3307,7 +3313,7 @@
         </w:numPr>
       </w:pPr>
       <w:bookmarkStart w:id="9" w:name="_Toc380401301"/>
-      <w:bookmarkStart w:id="10" w:name="_Toc479880664"/>
+      <w:bookmarkStart w:id="10" w:name="_Toc479979313"/>
       <w:r>
         <w:t>Mục tiêu đề tài</w:t>
       </w:r>
@@ -3326,7 +3332,7 @@
         </w:rPr>
       </w:pPr>
       <w:bookmarkStart w:id="11" w:name="_Toc380401302"/>
-      <w:bookmarkStart w:id="12" w:name="_Toc479880665"/>
+      <w:bookmarkStart w:id="12" w:name="_Toc479979314"/>
       <w:r>
         <w:t>Lý thuyết</w:t>
       </w:r>
@@ -3352,7 +3358,7 @@
         </w:rPr>
       </w:pPr>
       <w:bookmarkStart w:id="13" w:name="_Toc380401303"/>
-      <w:bookmarkStart w:id="14" w:name="_Toc479880666"/>
+      <w:bookmarkStart w:id="14" w:name="_Toc479979315"/>
       <w:r>
         <w:t>Thực tiễn</w:t>
       </w:r>
@@ -3378,7 +3384,7 @@
         </w:rPr>
       </w:pPr>
       <w:bookmarkStart w:id="15" w:name="_Toc380401304"/>
-      <w:bookmarkStart w:id="16" w:name="_Toc479880667"/>
+      <w:bookmarkStart w:id="16" w:name="_Toc479979316"/>
       <w:r>
         <w:t>Các bước nghiên cứu</w:t>
       </w:r>
@@ -3404,7 +3410,7 @@
         </w:rPr>
       </w:pPr>
       <w:bookmarkStart w:id="17" w:name="_Toc380401305"/>
-      <w:bookmarkStart w:id="18" w:name="_Toc479880668"/>
+      <w:bookmarkStart w:id="18" w:name="_Toc479979317"/>
       <w:r>
         <w:t>Bố cục đề tài</w:t>
       </w:r>
@@ -3425,7 +3431,7 @@
           <w:lang w:val="en-US"/>
         </w:rPr>
       </w:pPr>
-      <w:bookmarkStart w:id="19" w:name="_Toc479880669"/>
+      <w:bookmarkStart w:id="19" w:name="_Toc479979318"/>
       <w:r>
         <w:rPr>
           <w:lang w:val="en-US"/>
@@ -3442,7 +3448,7 @@
           <w:lang w:val="en-US"/>
         </w:rPr>
       </w:pPr>
-      <w:bookmarkStart w:id="20" w:name="_Toc479880670"/>
+      <w:bookmarkStart w:id="20" w:name="_Toc479979319"/>
       <w:r>
         <w:rPr>
           <w:lang w:val="en-US"/>
@@ -3453,42 +3459,157 @@
     </w:p>
     <w:p>
       <w:pPr>
-        <w:rPr>
-          <w:lang w:val="en-US"/>
-        </w:rPr>
-      </w:pPr>
-    </w:p>
-    <w:p>
-      <w:pPr>
-        <w:pStyle w:val="Heading2"/>
-        <w:rPr>
-          <w:lang w:val="en-US"/>
-        </w:rPr>
-      </w:pPr>
-      <w:bookmarkStart w:id="21" w:name="_Toc479880671"/>
-      <w:r>
-        <w:rPr>
-          <w:lang w:val="en-US"/>
-        </w:rPr>
-        <w:t>Các xu hướng phát triển game trên thế giới</w:t>
+        <w:pStyle w:val="Heading3"/>
+        <w:rPr>
+          <w:lang w:val="en-US"/>
+        </w:rPr>
+      </w:pPr>
+      <w:bookmarkStart w:id="21" w:name="_Toc479979320"/>
+      <w:r>
+        <w:rPr>
+          <w:lang w:val="en-US"/>
+        </w:rPr>
+        <w:t>Ngành công nghiệp phát triển game</w:t>
       </w:r>
       <w:bookmarkEnd w:id="21"/>
     </w:p>
     <w:p>
       <w:pPr>
+        <w:rPr>
+          <w:lang w:val="en-US"/>
+        </w:rPr>
+      </w:pPr>
+      <w:r>
+        <w:rPr>
+          <w:lang w:val="en-US"/>
+        </w:rPr>
+        <w:t>Ngành công nghiệp phát triển game là một lĩnh vực hoạt động kinh tế liên quan đến sự phát triển thương mại của những video game. Nó tạo ra việc làm cho hàng ngàn người trên thế giới.</w:t>
+      </w:r>
+    </w:p>
+    <w:p>
+      <w:pPr>
+        <w:rPr>
+          <w:lang w:val="en-US"/>
+        </w:rPr>
+      </w:pPr>
+      <w:r>
+        <w:rPr>
+          <w:lang w:val="en-US"/>
+        </w:rPr>
+        <w:t xml:space="preserve">Ngành công nghiệp máy tính và công nghiệp game đã trở thành tiêu điểm </w:t>
+      </w:r>
+      <w:r>
+        <w:rPr>
+          <w:lang w:val="en-US"/>
+        </w:rPr>
+        <w:t>trong thị trường, nó thu về khoảng 9.5 tỷ USD trong năm 2007, 11.7 tỷ USD trong năm 2008, và lên đến 25.1 tỷ USD trong năm 2010 theo báo cáo của ESA.</w:t>
+      </w:r>
+    </w:p>
+    <w:p>
+      <w:pPr>
+        <w:rPr>
+          <w:lang w:val="en-US"/>
+        </w:rPr>
+      </w:pPr>
+      <w:r>
+        <w:rPr>
+          <w:lang w:val="en-US"/>
+        </w:rPr>
+        <w:t>Sự phát triển của ngành công nghiệp game đã thúc đẩy sự phát triển của các dòng PC hiện đại: card âm thanh, card đồ họa, tăng tốc CPU, 3D graphics libraries, và các tiến trình xử lý đồng bộ được cải tiến. Card đồ họa được thiết kế tích hợp thêm nhiều màu sắc, các thuật toán xử lý 3D được tối ưu hóa, …</w:t>
+      </w:r>
+    </w:p>
+    <w:p>
+      <w:pPr>
+        <w:rPr>
+          <w:lang w:val="en-US"/>
+        </w:rPr>
+      </w:pPr>
+      <w:r>
+        <w:rPr>
+          <w:lang w:val="en-US"/>
+        </w:rPr>
+        <w:t xml:space="preserve">Trước đây, chi phí cho việc phát triển game khá nhỏ, nên </w:t>
+      </w:r>
+      <w:r>
+        <w:rPr>
+          <w:lang w:val="en-US"/>
+        </w:rPr>
+        <w:t xml:space="preserve">games được phát triển bởi những cá nhân, hoặc một team nhỏ bao gồm vài lập trình viên và họa sĩ. Nhiều game chỉ tốn khoảng một vài tháng để triển khai, vì thế những nhà phát triển có thể cho ra mắt nhiều game trong một năm. Nhưng với sự phát triển của công nghệ máy tính và đồ họa, nó đòi hỏi số lượng nhà phát triển trong team tăng lên để phân tích và thiết kế những </w:t>
+      </w:r>
+      <w:r>
+        <w:rPr>
+          <w:lang w:val="en-US"/>
+        </w:rPr>
+        <w:t>game phức tạp hơn. Một team lớn hơn bao gồm những lập trình viên (programmers), những họa sĩ (artists), những nhà thiết kế game (game designers), và những nhà sản xuất game (game producers)</w:t>
+      </w:r>
+      <w:r>
+        <w:rPr>
+          <w:lang w:val="en-US"/>
+        </w:rPr>
+        <w:t>.</w:t>
+      </w:r>
+    </w:p>
+    <w:p>
+      <w:pPr>
+        <w:rPr>
+          <w:lang w:val="en-US"/>
+        </w:rPr>
+      </w:pPr>
+      <w:r>
+        <w:rPr>
+          <w:lang w:val="en-US"/>
+        </w:rPr>
+        <w:t>Ngày nay, những video game có kích thước lớn với những chi tiết kỹ thuật phức tạp mang về doanh thu vô cùng lớn, gây tác động lớn đến nền kinh tế thị trường. Ví dụ game "Call of Duty: Black Ops" mang về lợi nhuận hơn 650 tỷ USD chỉ trong 5 ngày ra mắt đầu tiên.</w:t>
+      </w:r>
+    </w:p>
+    <w:p>
+      <w:pPr>
         <w:pStyle w:val="Heading3"/>
         <w:rPr>
           <w:lang w:val="en-US"/>
         </w:rPr>
       </w:pPr>
-      <w:bookmarkStart w:id="22" w:name="_Toc479880672"/>
-      <w:r>
-        <w:rPr>
-          <w:lang w:val="en-US"/>
-        </w:rPr>
-        <w:t>Các xu hướng đang được hướng đến</w:t>
+      <w:bookmarkStart w:id="22" w:name="_Toc479979321"/>
+      <w:r>
+        <w:rPr>
+          <w:lang w:val="en-US"/>
+        </w:rPr>
+        <w:lastRenderedPageBreak/>
+        <w:t>Quy trình phát triển game</w:t>
       </w:r>
       <w:bookmarkEnd w:id="22"/>
+    </w:p>
+    <w:p>
+      <w:pPr>
+        <w:rPr>
+          <w:lang w:val="en-US"/>
+        </w:rPr>
+      </w:pPr>
+      <w:r>
+        <w:rPr>
+          <w:lang w:val="en-US"/>
+        </w:rPr>
+        <w:t>Phát triển game là một quy trình của việc tạo ra các video game, được thực hiện bởi các nhà phát triển game (có phạm vi từ một cá nhân cho tới một tập đoàn lớn)</w:t>
+      </w:r>
+      <w:r>
+        <w:rPr>
+          <w:lang w:val="en-US"/>
+        </w:rPr>
+        <w:t>. Các game thương mại truyền thống chơi trên PC hay console thường được tài trợ bởi một nhà xuất bản và mất vài năm để phát triển, trong khi một số video game được phát triển độc lập được xuất bản trong thời gian ngắn hơn. Những game được phát triển độc lập đang nổi lên trong những năm gần đây, góp phần làm đa dạng thế giới game và thị trường game.</w:t>
+      </w:r>
+    </w:p>
+    <w:p>
+      <w:pPr>
+        <w:rPr>
+          <w:lang w:val="en-US"/>
+        </w:rPr>
+      </w:pPr>
+      <w:r>
+        <w:rPr>
+          <w:lang w:val="en-US"/>
+        </w:rPr>
+        <w:t>Tham gia vào quy trình phát triển game có những vai trò như sau:</w:t>
+      </w:r>
     </w:p>
     <w:p>
       <w:pPr>
@@ -3502,6 +3623,469 @@
         <w:rPr>
           <w:lang w:val="en-US"/>
         </w:rPr>
+        <w:t>Producer</w:t>
+      </w:r>
+    </w:p>
+    <w:p>
+      <w:pPr>
+        <w:rPr>
+          <w:lang w:val="en-US"/>
+        </w:rPr>
+      </w:pPr>
+      <w:r>
+        <w:rPr>
+          <w:lang w:val="en-US"/>
+        </w:rPr>
+        <w:t>Nếu một game có tầm cở quy mô lớn, nó thường được giám sát bởi 1 hoặc nhiều game producer với mục đích quản lý team phát triển, lập kế hoạch, báo cáo tiến độ, quản lý ngân sách, … Ngoài ra, game producer cũng có thể tham gia vào việc quản lý chất lượng quy trình, quản lý quá trình beta test, nội địa hóa sản phẩm game. Vai trò này được coi như project manager, project lead hoặc director.</w:t>
+      </w:r>
+    </w:p>
+    <w:p>
+      <w:pPr>
+        <w:pStyle w:val="ListParagraph"/>
+        <w:numPr>
+          <w:ilvl w:val="0"/>
+          <w:numId w:val="2"/>
+        </w:numPr>
+      </w:pPr>
+      <w:r>
+        <w:rPr>
+          <w:lang w:val="en-US"/>
+        </w:rPr>
+        <w:t>Publisher</w:t>
+      </w:r>
+    </w:p>
+    <w:p>
+      <w:pPr>
+        <w:rPr>
+          <w:lang w:val="en-US"/>
+        </w:rPr>
+      </w:pPr>
+      <w:r>
+        <w:rPr>
+          <w:lang w:val="en-US"/>
+        </w:rPr>
+        <w:t>Publisher (nhà xuất bản game) thường là một công ty xuất bản những video game mà họ có, những video game này có thể được phát triển bên trong công ty hoặc bên ngoài công ty. Họ chịu trách nhiệm về sản xuất, tiếp thị sản phẩm game, bao gồm cả nghiên cứu thị trường và quảng cáo.</w:t>
+      </w:r>
+      <w:r>
+        <w:rPr>
+          <w:lang w:val="en-US"/>
+        </w:rPr>
+        <w:t xml:space="preserve"> Họ thường tài trợ cho công việc phát triển game, chi trả cho những bộ phận phát triển game phía bên ngoài (thường được gọi là studio).</w:t>
+      </w:r>
+    </w:p>
+    <w:p>
+      <w:pPr>
+        <w:rPr>
+          <w:lang w:val="en-US"/>
+        </w:rPr>
+      </w:pPr>
+      <w:r>
+        <w:rPr>
+          <w:lang w:val="en-US"/>
+        </w:rPr>
+        <w:t>Một số chức năng khác mà publishers thường đảm nhận là đưa ra quyết định cho việc chi trả cho bản quyền game, chi trả cho việc nội địa hóa sản phẩm game, …</w:t>
+      </w:r>
+    </w:p>
+    <w:p>
+      <w:pPr>
+        <w:rPr>
+          <w:lang w:val="en-US"/>
+        </w:rPr>
+      </w:pPr>
+      <w:r>
+        <w:rPr>
+          <w:lang w:val="en-US"/>
+        </w:rPr>
+        <w:lastRenderedPageBreak/>
+        <w:t>Những nhà phát triển game độc lập thường không có vai trò publisher trong quy trình và họ có những cách khác để phân phối sản phẩm game của họ.</w:t>
+      </w:r>
+    </w:p>
+    <w:p>
+      <w:pPr>
+        <w:pStyle w:val="ListParagraph"/>
+        <w:numPr>
+          <w:ilvl w:val="0"/>
+          <w:numId w:val="2"/>
+        </w:numPr>
+      </w:pPr>
+      <w:r>
+        <w:rPr>
+          <w:lang w:val="en-US"/>
+        </w:rPr>
+        <w:t>Development team</w:t>
+      </w:r>
+    </w:p>
+    <w:p>
+      <w:pPr>
+        <w:rPr>
+          <w:lang w:val="en-US"/>
+        </w:rPr>
+      </w:pPr>
+      <w:r>
+        <w:rPr>
+          <w:lang w:val="en-US"/>
+        </w:rPr>
+        <w:t>Đội ngũ phát triển game thường có phạm vi từ một vài nhóm nhỏ cho đến một studio vài trăm nhân viên chịu trách nhiệm sản xuất vài tựa đề game lớn. Một số nhà phát triển game độc lập thường phải đảm nhận cùng lúc nhiều vai trò khác nhau trong đội ngũ phát triển, nhưng tất cả vai trò trong các phạm vi khác nhau đều có chức năng giống nhau. Một đội ngũ phát triển game bao gồm những vai trò dưới đây:</w:t>
+      </w:r>
+    </w:p>
+    <w:p>
+      <w:pPr>
+        <w:rPr>
+          <w:lang w:val="en-US"/>
+        </w:rPr>
+      </w:pPr>
+      <w:r>
+        <w:rPr>
+          <w:lang w:val="en-US"/>
+        </w:rPr>
+        <w:t>- Game designer:</w:t>
+      </w:r>
+    </w:p>
+    <w:p>
+      <w:pPr>
+        <w:rPr>
+          <w:lang w:val="en-US"/>
+        </w:rPr>
+      </w:pPr>
+      <w:r>
+        <w:rPr>
+          <w:lang w:val="en-US"/>
+        </w:rPr>
+        <w:tab/>
+        <w:t>Game designer là người thiết kế ra gameplay, đưa ra ý tưởng game, các luật chơi và cấu trúc của</w:t>
+      </w:r>
+      <w:r>
+        <w:rPr>
+          <w:lang w:val="en-US"/>
+        </w:rPr>
+        <w:t xml:space="preserve"> một</w:t>
+      </w:r>
+      <w:r>
+        <w:rPr>
+          <w:lang w:val="en-US"/>
+        </w:rPr>
+        <w:t xml:space="preserve"> game.</w:t>
+      </w:r>
+      <w:r>
+        <w:rPr>
+          <w:lang w:val="en-US"/>
+        </w:rPr>
+        <w:t xml:space="preserve"> Họ là những người có tầm nhìn chiếc lược của một game. Game designer thường được coi là tác giả của game. Trong một game quy mô lớn, thường có những game designer phụ trách những phần khác nhau trong game như thiết kế cơ chế game, </w:t>
+      </w:r>
+      <w:r>
+        <w:rPr>
+          <w:lang w:val="en-US"/>
+        </w:rPr>
+        <w:t>giao diện người dùng, thiết kế nhân vật trong game, …</w:t>
+      </w:r>
+    </w:p>
+    <w:p>
+      <w:pPr>
+        <w:rPr>
+          <w:lang w:val="en-US"/>
+        </w:rPr>
+      </w:pPr>
+      <w:r>
+        <w:rPr>
+          <w:lang w:val="en-US"/>
+        </w:rPr>
+        <w:t>- Artist (Game art design):</w:t>
+      </w:r>
+    </w:p>
+    <w:p>
+      <w:pPr>
+        <w:rPr>
+          <w:lang w:val="en-US"/>
+        </w:rPr>
+      </w:pPr>
+      <w:r>
+        <w:rPr>
+          <w:lang w:val="en-US"/>
+        </w:rPr>
+        <w:tab/>
+      </w:r>
+      <w:r>
+        <w:rPr>
+          <w:lang w:val="en-US"/>
+        </w:rPr>
+        <w:t>Artists là những người tạo ra các tác phẩm nghệ thuật cho game, họ có vai trò quan trọng giúp cho game thu hút được người chơi bằng những tác phẩm đồ họa 2D/3D mà họ vẽ ra.</w:t>
+      </w:r>
+    </w:p>
+    <w:p>
+      <w:pPr>
+        <w:rPr>
+          <w:lang w:val="en-US"/>
+        </w:rPr>
+      </w:pPr>
+      <w:r>
+        <w:rPr>
+          <w:lang w:val="en-US"/>
+        </w:rPr>
+        <w:t>- Level designer:</w:t>
+      </w:r>
+    </w:p>
+    <w:p>
+      <w:pPr>
+        <w:rPr>
+          <w:lang w:val="en-US"/>
+        </w:rPr>
+      </w:pPr>
+      <w:r>
+        <w:rPr>
+          <w:lang w:val="en-US"/>
+        </w:rPr>
+        <w:tab/>
+        <w:t>Khác với Game designer, level designer là người tạo ra các màn chơi trong game, đặt ra những thử thách hoặc nhiệm vụ</w:t>
+      </w:r>
+      <w:r>
+        <w:rPr>
+          <w:lang w:val="en-US"/>
+        </w:rPr>
+        <w:t xml:space="preserve"> cho người chơi</w:t>
+      </w:r>
+      <w:r>
+        <w:rPr>
+          <w:lang w:val="en-US"/>
+        </w:rPr>
+        <w:t>.</w:t>
+      </w:r>
+      <w:r>
+        <w:rPr>
+          <w:lang w:val="en-US"/>
+        </w:rPr>
+        <w:t xml:space="preserve"> Họ chịu trách nhiệm tạo ra sự cân bằng cho game.</w:t>
+      </w:r>
+    </w:p>
+    <w:p>
+      <w:pPr>
+        <w:rPr>
+          <w:lang w:val="en-US"/>
+        </w:rPr>
+      </w:pPr>
+      <w:r>
+        <w:rPr>
+          <w:lang w:val="en-US"/>
+        </w:rPr>
+        <w:t>- Programmer:</w:t>
+      </w:r>
+    </w:p>
+    <w:p>
+      <w:pPr>
+        <w:rPr>
+          <w:lang w:val="en-US"/>
+        </w:rPr>
+      </w:pPr>
+      <w:r>
+        <w:rPr>
+          <w:lang w:val="en-US"/>
+        </w:rPr>
+        <w:tab/>
+        <w:t xml:space="preserve">Game programmer là những người </w:t>
+      </w:r>
+      <w:r>
+        <w:rPr>
+          <w:lang w:val="en-US"/>
+        </w:rPr>
+        <w:t xml:space="preserve">cốt lõi trong quá trình phát triển game. Thường có một hoặc vài người được gọi là lead programmer, phụ trách </w:t>
+      </w:r>
+      <w:r>
+        <w:rPr>
+          <w:lang w:val="en-US"/>
+        </w:rPr>
+        <w:lastRenderedPageBreak/>
+        <w:t>phát triển phần code cơ sở của các tính năng trong game, sau đó phân chia các module riêng lẻ đến programmer team. Trong việc phát triển game thường có những module chính sau:</w:t>
+      </w:r>
+    </w:p>
+    <w:p>
+      <w:pPr>
+        <w:pStyle w:val="ListParagraph"/>
+        <w:numPr>
+          <w:ilvl w:val="0"/>
+          <w:numId w:val="1"/>
+        </w:numPr>
+      </w:pPr>
+      <w:r>
+        <w:rPr>
+          <w:lang w:val="en-US"/>
+        </w:rPr>
+        <w:t>Physics - một trong những phần quan trọng nhất của game, bao gồm kiếm tra va chạm, giả lập môi trường vật lý, …</w:t>
+      </w:r>
+    </w:p>
+    <w:p>
+      <w:pPr>
+        <w:pStyle w:val="ListParagraph"/>
+        <w:numPr>
+          <w:ilvl w:val="0"/>
+          <w:numId w:val="1"/>
+        </w:numPr>
+      </w:pPr>
+      <w:r>
+        <w:rPr>
+          <w:lang w:val="en-US"/>
+        </w:rPr>
+        <w:t>Graphics - xử lý đồ họa trong game.</w:t>
+      </w:r>
+    </w:p>
+    <w:p>
+      <w:pPr>
+        <w:pStyle w:val="ListParagraph"/>
+        <w:numPr>
+          <w:ilvl w:val="0"/>
+          <w:numId w:val="1"/>
+        </w:numPr>
+      </w:pPr>
+      <w:r>
+        <w:rPr>
+          <w:lang w:val="en-US"/>
+        </w:rPr>
+        <w:t>Sound - tích hợp nhạc, hiệu ứng âm thanh vào game.</w:t>
+      </w:r>
+    </w:p>
+    <w:p>
+      <w:pPr>
+        <w:pStyle w:val="ListParagraph"/>
+        <w:numPr>
+          <w:ilvl w:val="0"/>
+          <w:numId w:val="1"/>
+        </w:numPr>
+      </w:pPr>
+      <w:r>
+        <w:rPr>
+          <w:lang w:val="en-US"/>
+        </w:rPr>
+        <w:t>Gameplay - thực hiện các quy luật, tính năng trong game.</w:t>
+      </w:r>
+    </w:p>
+    <w:p>
+      <w:pPr>
+        <w:pStyle w:val="ListParagraph"/>
+        <w:numPr>
+          <w:ilvl w:val="0"/>
+          <w:numId w:val="1"/>
+        </w:numPr>
+      </w:pPr>
+      <w:r>
+        <w:rPr>
+          <w:lang w:val="en-US"/>
+        </w:rPr>
+        <w:t>UI - liên quan đến giao diện người dùng (Menu, HUD, help, feedback, …)</w:t>
+      </w:r>
+    </w:p>
+    <w:p>
+      <w:pPr>
+        <w:pStyle w:val="ListParagraph"/>
+        <w:numPr>
+          <w:ilvl w:val="0"/>
+          <w:numId w:val="1"/>
+        </w:numPr>
+      </w:pPr>
+      <w:r>
+        <w:rPr>
+          <w:lang w:val="en-US"/>
+        </w:rPr>
+        <w:t>Input processing - xử lý sự kiện người dùng.</w:t>
+      </w:r>
+    </w:p>
+    <w:p>
+      <w:pPr>
+        <w:pStyle w:val="ListParagraph"/>
+        <w:numPr>
+          <w:ilvl w:val="0"/>
+          <w:numId w:val="1"/>
+        </w:numPr>
+      </w:pPr>
+      <w:r>
+        <w:rPr>
+          <w:lang w:val="en-US"/>
+        </w:rPr>
+        <w:t>Network communications - một thành phần không thể thiếu trong game multiplayer.</w:t>
+      </w:r>
+    </w:p>
+    <w:p>
+      <w:pPr>
+        <w:rPr>
+          <w:lang w:val="en-US"/>
+        </w:rPr>
+      </w:pPr>
+      <w:r>
+        <w:rPr>
+          <w:lang w:val="en-US"/>
+        </w:rPr>
+        <w:tab/>
+        <w:t>Đây là những thành phần không thể thiếu trong game.</w:t>
+      </w:r>
+    </w:p>
+    <w:p>
+      <w:pPr>
+        <w:rPr>
+          <w:lang w:val="en-US"/>
+        </w:rPr>
+      </w:pPr>
+      <w:r>
+        <w:rPr>
+          <w:lang w:val="en-US"/>
+        </w:rPr>
+        <w:t>- Game tester:</w:t>
+      </w:r>
+    </w:p>
+    <w:p>
+      <w:pPr>
+        <w:rPr>
+          <w:lang w:val="en-US"/>
+        </w:rPr>
+      </w:pPr>
+      <w:r>
+        <w:rPr>
+          <w:lang w:val="en-US"/>
+        </w:rPr>
+        <w:tab/>
+        <w:t>Là những người làm việc trong bộ phận quản lý chất lượng, họ đảm bảo rẳng sản phẩm game được phát triển đúng với tài liệu thiết kế và mang lại trải nghiệm tốt cho người chơi.</w:t>
+      </w:r>
+    </w:p>
+    <w:p>
+      <w:pPr>
+        <w:pStyle w:val="Heading2"/>
+        <w:rPr>
+          <w:lang w:val="en-US"/>
+        </w:rPr>
+      </w:pPr>
+      <w:bookmarkStart w:id="23" w:name="_Toc479979322"/>
+      <w:r>
+        <w:rPr>
+          <w:lang w:val="en-US"/>
+        </w:rPr>
+        <w:t>Các xu hướng phát triển game trên thế giới</w:t>
+      </w:r>
+      <w:bookmarkEnd w:id="23"/>
+    </w:p>
+    <w:p>
+      <w:pPr>
+        <w:pStyle w:val="Heading3"/>
+        <w:rPr>
+          <w:lang w:val="en-US"/>
+        </w:rPr>
+      </w:pPr>
+      <w:bookmarkStart w:id="24" w:name="_Toc479979323"/>
+      <w:r>
+        <w:rPr>
+          <w:lang w:val="en-US"/>
+        </w:rPr>
+        <w:t>Các xu hướng đang được hướng đến</w:t>
+      </w:r>
+      <w:bookmarkEnd w:id="24"/>
+    </w:p>
+    <w:p>
+      <w:pPr>
+        <w:pStyle w:val="ListParagraph"/>
+        <w:numPr>
+          <w:ilvl w:val="0"/>
+          <w:numId w:val="2"/>
+        </w:numPr>
+      </w:pPr>
+      <w:r>
+        <w:rPr>
+          <w:lang w:val="en-US"/>
+        </w:rPr>
         <w:t>Đa nền tảng</w:t>
       </w:r>
     </w:p>
@@ -3529,7 +4113,14 @@
         <w:rPr>
           <w:szCs w:val="26"/>
         </w:rPr>
-        <w:t>Điểm mạnh của game đa nền tảng chính là người chơi có thể tham gia vào game trên bất kỳ thiết bị nào mà không cần quan tâm đến sự tương thích của game với hệ điều hành đang chạy. Trong giai đoạn phát triển kinh tế như hiện nay, việc một người sở hữu nhiều hơn 1 thiết bị công nghệ (máy tính, laptop, điện thoại, …) là điều rất bình thường, và người chơi cũng mong muốn rằng họ có thể chơi game bằng bất kỳ thiết bị nào mà họ đang cầm trên tay, bởi sự tiện nghi và sự không ràng buộc giúp con người cảm thấy thoải mái hơn.</w:t>
+        <w:t xml:space="preserve">Điểm mạnh của game đa nền tảng chính là người chơi có thể tham gia vào game trên bất kỳ thiết bị nào mà không cần quan tâm đến sự tương thích của game với hệ điều hành đang chạy. Trong giai đoạn phát triển kinh tế như hiện </w:t>
+      </w:r>
+      <w:r>
+        <w:rPr>
+          <w:szCs w:val="26"/>
+        </w:rPr>
+        <w:lastRenderedPageBreak/>
+        <w:t>nay, việc một người sở hữu nhiều hơn 1 thiết bị công nghệ (máy tính, laptop, điện thoại, …) là điều rất bình thường, và người chơi cũng mong muốn rằng họ có thể chơi game bằng bất kỳ thiết bị nào mà họ đang cầm trên tay, bởi sự tiện nghi và sự không ràng buộc giúp con người cảm thấy thoải mái hơn.</w:t>
       </w:r>
     </w:p>
     <w:p>
@@ -3558,7 +4149,6 @@
           <w:szCs w:val="26"/>
           <w:lang w:val="en-US"/>
         </w:rPr>
-        <w:lastRenderedPageBreak/>
         <w:drawing>
           <wp:inline distT="0" distB="0" distL="0" distR="0">
             <wp:extent cx="5166054" cy="3876675"/>
@@ -3655,27 +4245,27 @@
         <w:rPr>
           <w:szCs w:val="26"/>
         </w:rPr>
-        <w:t>Từ trước đến nay, các game thủ vẫn luôn mặc định rằng chơi game trên PC là tốt nhất. Chúng ta có thể bắt gặp hình ảnh các game thủ dành hơn 8 giờ trong một ngày để ngồi trước màn hình PC bởi những trãi nghiệm mà nó mang lại. Điều làm nên thành công của game PC có lẽ phần lớn nhờ vào khả năng xử lý đồ họa mạnh mẽ và liên tục trong nhiều giờ, bên cạnh đó là khả năng kết nối Internet ổn định giúp người dùng trải nghiệm game online tốt hơn.</w:t>
-      </w:r>
-    </w:p>
-    <w:p>
-      <w:pPr>
+        <w:t xml:space="preserve">Từ trước đến nay, các game thủ vẫn luôn mặc định rằng chơi game trên PC là tốt nhất. Chúng ta có thể bắt gặp hình ảnh các game thủ dành hơn 8 giờ trong </w:t>
+      </w:r>
+      <w:r>
         <w:rPr>
           <w:szCs w:val="26"/>
         </w:rPr>
-      </w:pPr>
-      <w:r>
+        <w:lastRenderedPageBreak/>
+        <w:t>một ngày để ngồi trước màn hình PC bởi những trãi nghiệm mà nó mang lại. Điều làm nên thành công của game PC có lẽ phần lớn nhờ vào khả năng xử lý đồ họa mạnh mẽ và liên tục trong nhiều giờ, bên cạnh đó là khả năng kết nối Internet ổn định giúp người dùng trải nghiệm game online tốt hơn.</w:t>
+      </w:r>
+    </w:p>
+    <w:p>
+      <w:pPr>
         <w:rPr>
           <w:szCs w:val="26"/>
         </w:rPr>
-        <w:t xml:space="preserve">Nhưng hiện nay, số lượng người chơi game mobile đã tăng trưởng một cách vượt trội, và hoàn toàn có thể cạnh tranh với thị trường game PC truyền thống. Điều này cũng dễ hiểu bởi các dòng smart phone hiện nay đều được trang bị cấu </w:t>
-      </w:r>
+      </w:pPr>
       <w:r>
         <w:rPr>
           <w:szCs w:val="26"/>
         </w:rPr>
-        <w:lastRenderedPageBreak/>
-        <w:t>hình cao và khả năng xử lý đồ họa mượt mà, cùng với sự phát triển của cơ sở hạ tầng Internet giúp người chơi có thể tham gia trò chơi mọi lúc, mọi nơi.</w:t>
+        <w:t>Nhưng hiện nay, số lượng người chơi game mobile đã tăng trưởng một cách vượt trội, và hoàn toàn có thể cạnh tranh với thị trường game PC truyền thống. Điều này cũng dễ hiểu bởi các dòng smart phone hiện nay đều được trang bị cấu hình cao và khả năng xử lý đồ họa mượt mà, cùng với sự phát triển của cơ sở hạ tầng Internet giúp người chơi có thể tham gia trò chơi mọi lúc, mọi nơi.</w:t>
       </w:r>
     </w:p>
     <w:p>
@@ -3760,7 +4350,14 @@
         <w:rPr>
           <w:szCs w:val="26"/>
         </w:rPr>
-        <w:t>Với sự tiện nghi mà smart phone đem lại, một số lượng không nhỏ những game thủ đã từ bỏ việc ngồi hàng giờ sang trải nghiệm những tựa game đồ họa cao trên smart phone. Nắm được xu hướng này, ngày càng có nhiều nhà phát triển game tập trung vào mảng game mobile, đồng thời mang những tựa game bom tấn PC sang mobile. Một minh chứng rõ ràng nhất đó chính là game "Liên Quân Mobile", một tựa game được chuyển thể từ "League of Legends" nổi tiếng là game có hệ thống PvP đa dạng nhất trên PC được Riot phát triển.</w:t>
+        <w:t xml:space="preserve">Với sự tiện nghi mà smart phone đem lại, một số lượng không nhỏ những game thủ đã từ bỏ việc ngồi hàng giờ sang trải nghiệm những tựa game đồ họa cao trên smart phone. Nắm được xu hướng này, ngày càng có nhiều nhà phát triển game tập trung vào mảng game mobile, đồng thời mang những tựa game bom tấn PC sang mobile. Một minh chứng rõ ràng nhất đó chính là game "Liên </w:t>
+      </w:r>
+      <w:r>
+        <w:rPr>
+          <w:szCs w:val="26"/>
+        </w:rPr>
+        <w:lastRenderedPageBreak/>
+        <w:t>Quân Mobile", một tựa game được chuyển thể từ "League of Legends" nổi tiếng là game có hệ thống PvP đa dạng nhất trên PC được Riot phát triển.</w:t>
       </w:r>
     </w:p>
     <w:p>
@@ -3801,7 +4398,6 @@
         <w:rPr>
           <w:szCs w:val="26"/>
         </w:rPr>
-        <w:lastRenderedPageBreak/>
         <w:t>Game live stream đang trở thành xu hướng của game thủ trên toàn cầu. Việc theo dõi trực quan các trận đấu chuyên nghiệp là cách tốt nhất để các game thủ học hỏi các kỹ thuật từ những game thủ nổi tiếng khác. Chính vì những điều hữu ích mà một kênh stream mang lại, việc tích hợp stream trực tiếp vào game đã mang đến một luồng gió mới cho game thủ trên thế giới. Nhờ vào game live stream, game thủ nay cũng đã có thể tự kiếm được nguồn thu nhập cho riêng mình chỉ từ việc chơi game trực tuyến.</w:t>
       </w:r>
     </w:p>
@@ -3907,6 +4503,7 @@
         <w:rPr>
           <w:lang w:val="en-US"/>
         </w:rPr>
+        <w:lastRenderedPageBreak/>
         <w:t>Thực tế ảo</w:t>
       </w:r>
     </w:p>
@@ -3946,7 +4543,6 @@
         <w:rPr>
           <w:szCs w:val="26"/>
         </w:rPr>
-        <w:lastRenderedPageBreak/>
         <w:t xml:space="preserve">Hiện nay, ngày càng có nhiều hãng công nghệ tham gia vào lĩnh vực phát triển Virtual Reality như Google, Facebook, Samsung, … và trong lĩnh vực game Virtual Reality có sự tham gia của các tập đoàn lớn như Epic Games corporation, Electronic Arts, … </w:t>
       </w:r>
     </w:p>
@@ -4060,6 +4656,7 @@
         <w:rPr>
           <w:szCs w:val="26"/>
         </w:rPr>
+        <w:lastRenderedPageBreak/>
         <w:t>Xu hướng này thường được kết hợp với Virtual Reality đã được nhắc đến ở trên, các thiết bị đeo tay hổ trợ gọi điện hay kiểm tra chỉ số sức khỏe cũng có thể trở thành những công cụ chơi game mới đầy tiềm năng.</w:t>
       </w:r>
     </w:p>
@@ -4074,14 +4671,7 @@
         <w:rPr>
           <w:szCs w:val="26"/>
         </w:rPr>
-        <w:t xml:space="preserve">Chúng ta có lẽ đang khá quen thuộc với việc điều khiển game thông qua keyboard, mouse trên PC hoặc touch trên các thiết bị smart phone, nhưng dù chúng ta chơi game nhiều thế nào thì cảm nhận vẫn không đủ thực như khi sử </w:t>
-      </w:r>
-      <w:r>
-        <w:rPr>
-          <w:szCs w:val="26"/>
-        </w:rPr>
-        <w:lastRenderedPageBreak/>
-        <w:t>dụng các thiết bị cầm tay, hoặc gắn trên cơ thể. Một yếu tố nữa giúp chúng ta khẳng định tiềm năng của xu hướng này là game thủ luôn muốn tìm đến trải nghiệm mới lạ ở từng game khác nhau, từ chiến thuật, lối chơi, thử thách hay sự tương tác… Đó là lý do các hãng công nghệ lớn đang tìm cách kết hợp giữa các thiết bị đeo với Virtual Reality để tăng thêm sự tương tác giữa game và người chơi.</w:t>
+        <w:t>Chúng ta có lẽ đang khá quen thuộc với việc điều khiển game thông qua keyboard, mouse trên PC hoặc touch trên các thiết bị smart phone, nhưng dù chúng ta chơi game nhiều thế nào thì cảm nhận vẫn không đủ thực như khi sử dụng các thiết bị cầm tay, hoặc gắn trên cơ thể. Một yếu tố nữa giúp chúng ta khẳng định tiềm năng của xu hướng này là game thủ luôn muốn tìm đến trải nghiệm mới lạ ở từng game khác nhau, từ chiến thuật, lối chơi, thử thách hay sự tương tác… Đó là lý do các hãng công nghệ lớn đang tìm cách kết hợp giữa các thiết bị đeo với Virtual Reality để tăng thêm sự tương tác giữa game và người chơi.</w:t>
       </w:r>
     </w:p>
     <w:p>
@@ -4219,7 +4809,7 @@
           <w:lang w:val="en-US"/>
         </w:rPr>
       </w:pPr>
-      <w:bookmarkStart w:id="23" w:name="_Toc479880673"/>
+      <w:bookmarkStart w:id="25" w:name="_Toc479979324"/>
       <w:r>
         <w:rPr>
           <w:noProof/>
@@ -4227,7 +4817,7 @@
         </w:rPr>
         <w:t>Một số xu hướng nên thay đổi</w:t>
       </w:r>
-      <w:bookmarkEnd w:id="23"/>
+      <w:bookmarkEnd w:id="25"/>
     </w:p>
     <w:p>
       <w:pPr>
@@ -4759,42 +5349,45 @@
           <w:szCs w:val="28"/>
         </w:rPr>
       </w:pPr>
-      <w:bookmarkStart w:id="24" w:name="_Toc380143337"/>
-      <w:bookmarkStart w:id="25" w:name="_Toc380149700"/>
-      <w:bookmarkStart w:id="26" w:name="_Toc380152293"/>
-      <w:bookmarkStart w:id="27" w:name="_Toc380152360"/>
-      <w:bookmarkStart w:id="28" w:name="_Toc380152728"/>
-      <w:bookmarkStart w:id="29" w:name="_Toc380153401"/>
-      <w:bookmarkStart w:id="30" w:name="_Toc380153745"/>
-      <w:bookmarkStart w:id="31" w:name="_Toc380154441"/>
-      <w:bookmarkStart w:id="32" w:name="_Toc380223629"/>
-      <w:bookmarkStart w:id="33" w:name="_Toc380225453"/>
-      <w:bookmarkStart w:id="34" w:name="_Toc380229895"/>
-      <w:bookmarkStart w:id="35" w:name="_Toc380394774"/>
-      <w:bookmarkStart w:id="36" w:name="_Toc380395963"/>
-      <w:bookmarkStart w:id="37" w:name="_Toc380400138"/>
-      <w:bookmarkStart w:id="38" w:name="_Toc380401252"/>
-      <w:bookmarkStart w:id="39" w:name="_Toc380401317"/>
-      <w:bookmarkStart w:id="40" w:name="_Toc380401388"/>
-      <w:bookmarkStart w:id="41" w:name="_Toc380401453"/>
-      <w:bookmarkStart w:id="42" w:name="_Toc380401561"/>
-      <w:bookmarkStart w:id="43" w:name="_Toc380415602"/>
-      <w:bookmarkStart w:id="44" w:name="_Toc380524040"/>
-      <w:bookmarkStart w:id="45" w:name="_Toc380568974"/>
-      <w:bookmarkStart w:id="46" w:name="_Toc380569659"/>
-      <w:bookmarkStart w:id="47" w:name="_Toc380613315"/>
-      <w:bookmarkStart w:id="48" w:name="_Toc380614105"/>
-      <w:bookmarkStart w:id="49" w:name="_Toc380614241"/>
-      <w:bookmarkStart w:id="50" w:name="_Toc380614444"/>
-      <w:bookmarkStart w:id="51" w:name="_Toc380614590"/>
-      <w:bookmarkStart w:id="52" w:name="_Toc380614724"/>
-      <w:bookmarkStart w:id="53" w:name="_Toc479879438"/>
-      <w:bookmarkStart w:id="54" w:name="_Toc479880463"/>
-      <w:bookmarkStart w:id="55" w:name="_Toc479880489"/>
-      <w:bookmarkStart w:id="56" w:name="_Toc479880628"/>
-      <w:bookmarkStart w:id="57" w:name="_Toc479880674"/>
-      <w:bookmarkEnd w:id="24"/>
-      <w:bookmarkEnd w:id="25"/>
+      <w:bookmarkStart w:id="26" w:name="_Toc380143337"/>
+      <w:bookmarkStart w:id="27" w:name="_Toc380149700"/>
+      <w:bookmarkStart w:id="28" w:name="_Toc380152293"/>
+      <w:bookmarkStart w:id="29" w:name="_Toc380152360"/>
+      <w:bookmarkStart w:id="30" w:name="_Toc380152728"/>
+      <w:bookmarkStart w:id="31" w:name="_Toc380153401"/>
+      <w:bookmarkStart w:id="32" w:name="_Toc380153745"/>
+      <w:bookmarkStart w:id="33" w:name="_Toc380154441"/>
+      <w:bookmarkStart w:id="34" w:name="_Toc380223629"/>
+      <w:bookmarkStart w:id="35" w:name="_Toc380225453"/>
+      <w:bookmarkStart w:id="36" w:name="_Toc380229895"/>
+      <w:bookmarkStart w:id="37" w:name="_Toc380394774"/>
+      <w:bookmarkStart w:id="38" w:name="_Toc380395963"/>
+      <w:bookmarkStart w:id="39" w:name="_Toc380400138"/>
+      <w:bookmarkStart w:id="40" w:name="_Toc380401252"/>
+      <w:bookmarkStart w:id="41" w:name="_Toc380401317"/>
+      <w:bookmarkStart w:id="42" w:name="_Toc380401388"/>
+      <w:bookmarkStart w:id="43" w:name="_Toc380401453"/>
+      <w:bookmarkStart w:id="44" w:name="_Toc380401561"/>
+      <w:bookmarkStart w:id="45" w:name="_Toc380415602"/>
+      <w:bookmarkStart w:id="46" w:name="_Toc380524040"/>
+      <w:bookmarkStart w:id="47" w:name="_Toc380568974"/>
+      <w:bookmarkStart w:id="48" w:name="_Toc380569659"/>
+      <w:bookmarkStart w:id="49" w:name="_Toc380613315"/>
+      <w:bookmarkStart w:id="50" w:name="_Toc380614105"/>
+      <w:bookmarkStart w:id="51" w:name="_Toc380614241"/>
+      <w:bookmarkStart w:id="52" w:name="_Toc380614444"/>
+      <w:bookmarkStart w:id="53" w:name="_Toc380614590"/>
+      <w:bookmarkStart w:id="54" w:name="_Toc380614724"/>
+      <w:bookmarkStart w:id="55" w:name="_Toc479879438"/>
+      <w:bookmarkStart w:id="56" w:name="_Toc479880463"/>
+      <w:bookmarkStart w:id="57" w:name="_Toc479880489"/>
+      <w:bookmarkStart w:id="58" w:name="_Toc479880628"/>
+      <w:bookmarkStart w:id="59" w:name="_Toc479880674"/>
+      <w:bookmarkStart w:id="60" w:name="_Toc479965397"/>
+      <w:bookmarkStart w:id="61" w:name="_Toc479971524"/>
+      <w:bookmarkStart w:id="62" w:name="_Toc479971547"/>
+      <w:bookmarkStart w:id="63" w:name="_Toc479971586"/>
+      <w:bookmarkStart w:id="64" w:name="_Toc479979325"/>
       <w:bookmarkEnd w:id="26"/>
       <w:bookmarkEnd w:id="27"/>
       <w:bookmarkEnd w:id="28"/>
@@ -4827,6 +5420,13 @@
       <w:bookmarkEnd w:id="55"/>
       <w:bookmarkEnd w:id="56"/>
       <w:bookmarkEnd w:id="57"/>
+      <w:bookmarkEnd w:id="58"/>
+      <w:bookmarkEnd w:id="59"/>
+      <w:bookmarkEnd w:id="60"/>
+      <w:bookmarkEnd w:id="61"/>
+      <w:bookmarkEnd w:id="62"/>
+      <w:bookmarkEnd w:id="63"/>
+      <w:bookmarkEnd w:id="64"/>
     </w:p>
     <w:p>
       <w:pPr>
@@ -4835,39 +5435,14 @@
           <w:lang w:val="en-US"/>
         </w:rPr>
       </w:pPr>
-      <w:bookmarkStart w:id="58" w:name="_Toc479880675"/>
+      <w:bookmarkStart w:id="65" w:name="_Toc479979326"/>
       <w:r>
         <w:rPr>
           <w:lang w:val="en-US"/>
         </w:rPr>
         <w:t>Các công nghệ phát triển game đang được sử dụng phổ biến</w:t>
       </w:r>
-      <w:bookmarkEnd w:id="58"/>
-    </w:p>
-    <w:p>
-      <w:pPr>
-        <w:pStyle w:val="Heading3"/>
-      </w:pPr>
-      <w:bookmarkStart w:id="59" w:name="_Toc479880676"/>
-      <w:r>
-        <w:rPr>
-          <w:lang w:val="en-US"/>
-        </w:rPr>
-        <w:t>Các công nghệ dành cho những nhà phát triển</w:t>
-      </w:r>
-      <w:r>
-        <w:rPr>
-          <w:lang w:val="en-US"/>
-        </w:rPr>
-        <w:t xml:space="preserve"> game</w:t>
-      </w:r>
-      <w:r>
-        <w:rPr>
-          <w:lang w:val="en-US"/>
-        </w:rPr>
-        <w:t xml:space="preserve"> cá nhân</w:t>
-      </w:r>
-      <w:bookmarkEnd w:id="59"/>
+      <w:bookmarkEnd w:id="65"/>
     </w:p>
     <w:p>
       <w:pPr>
@@ -5543,61 +6118,286 @@
     </w:p>
     <w:p>
       <w:pPr>
-        <w:pStyle w:val="Heading3"/>
-        <w:rPr>
-          <w:lang w:val="en-US"/>
-        </w:rPr>
-      </w:pPr>
-      <w:bookmarkStart w:id="60" w:name="_Toc479880677"/>
-      <w:r>
-        <w:rPr>
-          <w:lang w:val="en-US"/>
-        </w:rPr>
-        <w:t>Các công nghệ</w:t>
-      </w:r>
-      <w:r>
-        <w:rPr>
-          <w:lang w:val="en-US"/>
-        </w:rPr>
-        <w:t xml:space="preserve"> đang </w:t>
-      </w:r>
-      <w:r>
-        <w:rPr>
-          <w:lang w:val="en-US"/>
-        </w:rPr>
-        <w:t>được sử dụng trong các công ty lớn</w:t>
-      </w:r>
-      <w:bookmarkEnd w:id="60"/>
-    </w:p>
-    <w:p>
-      <w:pPr>
-        <w:rPr>
-          <w:lang w:val="en-US"/>
-        </w:rPr>
-      </w:pPr>
-    </w:p>
-    <w:p>
-      <w:pPr>
         <w:pStyle w:val="Heading2"/>
         <w:rPr>
           <w:lang w:val="en-US"/>
         </w:rPr>
       </w:pPr>
-      <w:bookmarkStart w:id="61" w:name="_Toc479880678"/>
-      <w:r>
-        <w:rPr>
-          <w:lang w:val="en-US"/>
-        </w:rPr>
+      <w:bookmarkStart w:id="66" w:name="_Toc479979327"/>
+      <w:r>
+        <w:rPr>
+          <w:lang w:val="en-US"/>
+        </w:rPr>
+        <w:lastRenderedPageBreak/>
         <w:t>Tổng quan về game engine</w:t>
       </w:r>
-      <w:bookmarkEnd w:id="61"/>
-    </w:p>
-    <w:p>
-      <w:pPr>
-        <w:rPr>
-          <w:lang w:val="en-US"/>
-        </w:rPr>
-      </w:pPr>
+      <w:bookmarkEnd w:id="66"/>
+    </w:p>
+    <w:p>
+      <w:pPr>
+        <w:rPr>
+          <w:lang w:val="en-US"/>
+        </w:rPr>
+      </w:pPr>
+      <w:r>
+        <w:rPr>
+          <w:lang w:val="en-US"/>
+        </w:rPr>
+        <w:t>Game engine là một framework dùng cho công việc phát triển game, nó giúp đỡ những nhà phát triển game với những phần khung mà tất cả mọi game đều có: graphics, audio, game logic. Trên thực tế, đây là những thành phần mà tất cả phần mềm đều có khi mà chúng ta xây dựng những game AAA, game đơn giản như xếp gạch, hay ứng dụng Calculator. Tuy nhiên, những game engine hiện đại sỡ hữu nhiều tính năng chuyên dụng hơn, bao gồm các framework xử lý Physics, AI, networking, tối ưu hóa, và hơn thế nữa.</w:t>
+      </w:r>
+    </w:p>
+    <w:p>
+      <w:pPr>
+        <w:rPr>
+          <w:lang w:val="en-US"/>
+        </w:rPr>
+      </w:pPr>
+      <w:r>
+        <w:rPr>
+          <w:lang w:val="en-US"/>
+        </w:rPr>
+        <w:t>Cùng nhìn về lịch sử của ngành công nghiệp phát triển game, hầu như mọi game đều được thiết kế và xây dựng nên từ con số không.</w:t>
+      </w:r>
+    </w:p>
+    <w:p>
+      <w:pPr>
+        <w:jc w:val="center"/>
+        <w:rPr>
+          <w:lang w:val="en-US"/>
+        </w:rPr>
+      </w:pPr>
+      <w:r>
+        <w:rPr>
+          <w:noProof/>
+          <w:lang w:val="en-US"/>
+        </w:rPr>
+        <w:drawing>
+          <wp:inline distT="0" distB="0" distL="0" distR="0">
+            <wp:extent cx="5038725" cy="3409950"/>
+            <wp:effectExtent l="19050" t="0" r="9525" b="0"/>
+            <wp:docPr id="3" name="Picture 1" descr="Kết quả hình ảnh cho game mario"/>
+            <wp:cNvGraphicFramePr>
+              <a:graphicFrameLocks xmlns:a="http://schemas.openxmlformats.org/drawingml/2006/main" noChangeAspect="1"/>
+            </wp:cNvGraphicFramePr>
+            <a:graphic xmlns:a="http://schemas.openxmlformats.org/drawingml/2006/main">
+              <a:graphicData uri="http://schemas.openxmlformats.org/drawingml/2006/picture">
+                <pic:pic xmlns:pic="http://schemas.openxmlformats.org/drawingml/2006/picture">
+                  <pic:nvPicPr>
+                    <pic:cNvPr id="0" name="Picture 1" descr="Kết quả hình ảnh cho game mario"/>
+                    <pic:cNvPicPr>
+                      <a:picLocks noChangeAspect="1" noChangeArrowheads="1"/>
+                    </pic:cNvPicPr>
+                  </pic:nvPicPr>
+                  <pic:blipFill>
+                    <a:blip r:embed="rId27" cstate="print"/>
+                    <a:srcRect/>
+                    <a:stretch>
+                      <a:fillRect/>
+                    </a:stretch>
+                  </pic:blipFill>
+                  <pic:spPr bwMode="auto">
+                    <a:xfrm>
+                      <a:off x="0" y="0"/>
+                      <a:ext cx="5038725" cy="3409950"/>
+                    </a:xfrm>
+                    <a:prstGeom prst="rect">
+                      <a:avLst/>
+                    </a:prstGeom>
+                    <a:noFill/>
+                    <a:ln w="9525">
+                      <a:noFill/>
+                      <a:miter lim="800000"/>
+                      <a:headEnd/>
+                      <a:tailEnd/>
+                    </a:ln>
+                  </pic:spPr>
+                </pic:pic>
+              </a:graphicData>
+            </a:graphic>
+          </wp:inline>
+        </w:drawing>
+      </w:r>
+    </w:p>
+    <w:p>
+      <w:pPr>
+        <w:jc w:val="center"/>
+        <w:rPr>
+          <w:i/>
+          <w:lang w:val="en-US"/>
+        </w:rPr>
+      </w:pPr>
+      <w:r>
+        <w:rPr>
+          <w:i/>
+          <w:lang w:val="en-US"/>
+        </w:rPr>
+        <w:t>Game</w:t>
+      </w:r>
+      <w:r>
+        <w:rPr>
+          <w:i/>
+          <w:lang w:val="en-US"/>
+        </w:rPr>
+        <w:t xml:space="preserve"> Super</w:t>
+      </w:r>
+      <w:r>
+        <w:rPr>
+          <w:i/>
+          <w:lang w:val="en-US"/>
+        </w:rPr>
+        <w:t xml:space="preserve"> Mario</w:t>
+      </w:r>
+      <w:r>
+        <w:rPr>
+          <w:i/>
+          <w:lang w:val="en-US"/>
+        </w:rPr>
+        <w:t xml:space="preserve"> Brothers</w:t>
+      </w:r>
+      <w:r>
+        <w:rPr>
+          <w:i/>
+          <w:lang w:val="en-US"/>
+        </w:rPr>
+        <w:t xml:space="preserve"> được phát triển từ những năm 80 của thế kỷ XX</w:t>
+      </w:r>
+    </w:p>
+    <w:p>
+      <w:pPr>
+        <w:rPr>
+          <w:lang w:val="en-US"/>
+        </w:rPr>
+      </w:pPr>
+      <w:r>
+        <w:rPr>
+          <w:lang w:val="en-US"/>
+        </w:rPr>
+        <w:t xml:space="preserve">Lấy ví dụ game Super Mario Brothers chơi trên máy cầm tay Nintendo, nó được thiết kế từ những trang </w:t>
+      </w:r>
+      <w:r>
+        <w:rPr>
+          <w:lang w:val="en-US"/>
+        </w:rPr>
+        <w:t>được vẽ bởi Miamoto Shigeru và được tải vào game tại đúng vị trí.</w:t>
+      </w:r>
+      <w:r>
+        <w:rPr>
+          <w:lang w:val="en-US"/>
+        </w:rPr>
+        <w:t xml:space="preserve"> Chúng ta có thể thấy nền gạch, những cái ống, những đồng tiền, … rất nhiều đối tượng khác nhau trong level đầu tiên, và tất cả chúng được </w:t>
+      </w:r>
+      <w:r>
+        <w:rPr>
+          <w:lang w:val="en-US"/>
+        </w:rPr>
+        <w:lastRenderedPageBreak/>
+        <w:t>tải lên bộ nhớ và hiển thị chúng tại nơi chúng ta cần hiển thị. Sau khi những đối tượng này hoàn tất nhiệm vụ của nó, chúng ta cần xóa bỏ chúng ra khỏi bộ nhớ ngay lập tức. để chuẩn bị tải hình ảnh cho khu vực tiếp theo. Vì vậy chúng ta cần đảm bảo rằng bất cứ khi nào chúng ta tạo ra một đối tượng mới, chúng ta phải tìm cách xóa những đối tượng phía sau từng cái một.</w:t>
+      </w:r>
+    </w:p>
+    <w:p>
+      <w:pPr>
+        <w:rPr>
+          <w:lang w:val="en-US"/>
+        </w:rPr>
+      </w:pPr>
+      <w:r>
+        <w:rPr>
+          <w:lang w:val="en-US"/>
+        </w:rPr>
+        <w:t>Điều này sẽ dễ dàng hơn nhiều nếu chúng ta có một hệ thống có thể quản lý những đối tượng trong game, và tự động xóa chúng ra khỏi bộ nhớ ngay khi game cần chuẩn bị tải level tiếp theo.</w:t>
+      </w:r>
+      <w:r>
+        <w:rPr>
+          <w:lang w:val="en-US"/>
+        </w:rPr>
+        <w:t xml:space="preserve"> Để hệ thống này chạy trong suốt quá trình game được thực thi sẽ tiêu hao một lượng bộ nhớ đáng kể, nhưng nó có thể tiết kiệm khá nhiều thời gian cho công việc phát triển game, đó là một sự trao đổi có lợi cho những nhà phát triể</w:t>
+      </w:r>
+      <w:r>
+        <w:rPr>
+          <w:lang w:val="en-US"/>
+        </w:rPr>
+        <w:t>n</w:t>
+      </w:r>
+      <w:r>
+        <w:rPr>
+          <w:lang w:val="en-US"/>
+        </w:rPr>
+        <w:t>.</w:t>
+      </w:r>
+      <w:r>
+        <w:rPr>
+          <w:lang w:val="en-US"/>
+        </w:rPr>
+        <w:t xml:space="preserve"> </w:t>
+      </w:r>
+      <w:r>
+        <w:rPr>
+          <w:lang w:val="en-US"/>
+        </w:rPr>
+        <w:t xml:space="preserve">Tất cả mọi game đều có những đối tượng, nhân vật, và </w:t>
+      </w:r>
+      <w:r>
+        <w:rPr>
+          <w:lang w:val="en-US"/>
+        </w:rPr>
+        <w:t>kẻ địch, … và nó sẽ rất tuyệt vời nếu hệ thống quản lý tài nguyên này được tạo ra để sử dụng cho tất cả mọi game chứ không phải một game duy nhất. Khi đó, những game như Mario, Mega Man hay Contra sẽ không cần thiết phải viết lại những chức năng giống nhau. Đó cũng là mục đính chính của việc tạo ra một game engine</w:t>
+      </w:r>
+      <w:r>
+        <w:rPr>
+          <w:lang w:val="en-US"/>
+        </w:rPr>
+        <w:t>, nó cung cấp những công cụ, nền tảng mà đa số các game yêu cầu để xử lý. Sử dụng game engine đồng nghĩa với việc những nhà phát triển game không cần "tái tạo lại bánh xe" mỗi lần bắt đầu một dự án game mớ</w:t>
+      </w:r>
+      <w:r>
+        <w:rPr>
+          <w:lang w:val="en-US"/>
+        </w:rPr>
+        <w:t>i.</w:t>
+      </w:r>
+    </w:p>
+    <w:p>
+      <w:pPr>
+        <w:rPr>
+          <w:lang w:val="en-US"/>
+        </w:rPr>
+      </w:pPr>
+      <w:r>
+        <w:rPr>
+          <w:lang w:val="en-US"/>
+        </w:rPr>
+        <w:t xml:space="preserve">Những game engine được phát triển bởi bên thứ ba (Third party game engine) chỉ trở nên phổ biến rộng rãi khi nhu cầu chơi game 3D </w:t>
+      </w:r>
+      <w:r>
+        <w:rPr>
+          <w:lang w:val="en-US"/>
+        </w:rPr>
+        <w:t>bắt đầu được ưa chuộng</w:t>
+      </w:r>
+      <w:r>
+        <w:rPr>
+          <w:lang w:val="en-US"/>
+        </w:rPr>
+        <w:t xml:space="preserve"> và những công nghệ đang phát triển trở nên phức tạp.</w:t>
+      </w:r>
+    </w:p>
+    <w:p>
+      <w:pPr>
+        <w:rPr>
+          <w:lang w:val="en-US"/>
+        </w:rPr>
+      </w:pPr>
+      <w:r>
+        <w:rPr>
+          <w:lang w:val="en-US"/>
+        </w:rPr>
+        <w:t>Ngày nay, nhiều game studio đã bắt đầu sử dụng game engine được phát triển bởi chính họ để tăng tốc quy trình phát triển gam</w:t>
+      </w:r>
+      <w:r>
+        <w:rPr>
+          <w:lang w:val="en-US"/>
+        </w:rPr>
+        <w:t>e.</w:t>
+      </w:r>
     </w:p>
     <w:p>
       <w:pPr>
@@ -5606,7 +6406,7 @@
           <w:lang w:val="en-US"/>
         </w:rPr>
       </w:pPr>
-      <w:bookmarkStart w:id="62" w:name="_Toc479880679"/>
+      <w:bookmarkStart w:id="67" w:name="_Toc479979328"/>
       <w:r>
         <w:rPr>
           <w:lang w:val="en-US"/>
@@ -5614,7 +6414,7 @@
         <w:lastRenderedPageBreak/>
         <w:t>TÌM HIỂU VỀ COCOS2D-X GAME ENGINE</w:t>
       </w:r>
-      <w:bookmarkEnd w:id="62"/>
+      <w:bookmarkEnd w:id="67"/>
     </w:p>
     <w:p>
       <w:pPr>
@@ -5623,14 +6423,14 @@
           <w:lang w:val="en-US"/>
         </w:rPr>
       </w:pPr>
-      <w:bookmarkStart w:id="63" w:name="_Toc479880680"/>
+      <w:bookmarkStart w:id="68" w:name="_Toc479979329"/>
       <w:r>
         <w:rPr>
           <w:lang w:val="en-US"/>
         </w:rPr>
         <w:t>………………….</w:t>
       </w:r>
-      <w:bookmarkEnd w:id="63"/>
+      <w:bookmarkEnd w:id="68"/>
     </w:p>
     <w:p>
       <w:pPr>
@@ -5639,7 +6439,7 @@
           <w:lang w:val="en-US"/>
         </w:rPr>
       </w:pPr>
-      <w:bookmarkStart w:id="64" w:name="_Toc479880681"/>
+      <w:bookmarkStart w:id="69" w:name="_Toc479979330"/>
       <w:r>
         <w:rPr>
           <w:lang w:val="en-US"/>
@@ -5653,7 +6453,7 @@
         </w:rPr>
         <w:t>GAME BEWARE OF DUNGEON</w:t>
       </w:r>
-      <w:bookmarkEnd w:id="64"/>
+      <w:bookmarkEnd w:id="69"/>
     </w:p>
     <w:p>
       <w:pPr>
@@ -5662,14 +6462,14 @@
           <w:lang w:val="en-US"/>
         </w:rPr>
       </w:pPr>
-      <w:bookmarkStart w:id="65" w:name="_Toc479880682"/>
+      <w:bookmarkStart w:id="70" w:name="_Toc479979331"/>
       <w:r>
         <w:rPr>
           <w:lang w:val="en-US"/>
         </w:rPr>
         <w:t>……………………………..</w:t>
       </w:r>
-      <w:bookmarkEnd w:id="65"/>
+      <w:bookmarkEnd w:id="70"/>
     </w:p>
     <w:p>
       <w:pPr>
@@ -5685,7 +6485,7 @@
           <w:lang w:val="en-US"/>
         </w:rPr>
       </w:pPr>
-      <w:bookmarkStart w:id="66" w:name="_Toc479880683"/>
+      <w:bookmarkStart w:id="71" w:name="_Toc479979332"/>
       <w:r>
         <w:rPr>
           <w:lang w:val="en-US"/>
@@ -5693,7 +6493,7 @@
         <w:lastRenderedPageBreak/>
         <w:t>…………………………..</w:t>
       </w:r>
-      <w:bookmarkEnd w:id="66"/>
+      <w:bookmarkEnd w:id="71"/>
     </w:p>
     <w:p>
       <w:pPr>
@@ -5715,16 +6515,16 @@
           <w:rStyle w:val="tx"/>
         </w:rPr>
       </w:pPr>
-      <w:bookmarkStart w:id="67" w:name="_Toc380359673"/>
-      <w:bookmarkStart w:id="68" w:name="_Toc380401360"/>
-      <w:bookmarkStart w:id="69" w:name="_Toc479880684"/>
+      <w:bookmarkStart w:id="72" w:name="_Toc380359673"/>
+      <w:bookmarkStart w:id="73" w:name="_Toc380401360"/>
+      <w:bookmarkStart w:id="74" w:name="_Toc479979333"/>
       <w:r>
         <w:lastRenderedPageBreak/>
         <w:t>DANH MỤC TÀI LIỆU THAM KHẢO</w:t>
       </w:r>
-      <w:bookmarkEnd w:id="67"/>
-      <w:bookmarkEnd w:id="68"/>
-      <w:bookmarkEnd w:id="69"/>
+      <w:bookmarkEnd w:id="72"/>
+      <w:bookmarkEnd w:id="73"/>
+      <w:bookmarkEnd w:id="74"/>
     </w:p>
     <w:p>
       <w:pPr>
@@ -5779,7 +6579,7 @@
         </w:rPr>
         <w:br/>
       </w:r>
-      <w:hyperlink r:id="rId27" w:history="1">
+      <w:hyperlink r:id="rId28" w:history="1">
         <w:r>
           <w:rPr>
             <w:rStyle w:val="Hyperlink"/>
@@ -5846,7 +6646,7 @@
         </w:rPr>
         <w:br/>
       </w:r>
-      <w:hyperlink r:id="rId28" w:history="1">
+      <w:hyperlink r:id="rId29" w:history="1">
         <w:r>
           <w:rPr>
             <w:rStyle w:val="Hyperlink"/>
@@ -5857,7 +6657,7 @@
       </w:hyperlink>
     </w:p>
     <w:sectPr>
-      <w:headerReference w:type="default" r:id="rId29"/>
+      <w:headerReference w:type="default" r:id="rId30"/>
       <w:pgSz w:w="12240" w:h="15840"/>
       <w:pgMar w:top="1701" w:right="1134" w:bottom="1985" w:left="1985" w:header="720" w:footer="720" w:gutter="0"/>
       <w:pgNumType w:start="1"/>
@@ -6065,7 +6865,7 @@
             <w:rPr>
               <w:noProof/>
             </w:rPr>
-            <w:t>17</w:t>
+            <w:t>26</w:t>
           </w:r>
         </w:fldSimple>
       </w:p>
@@ -19074,7 +19874,7 @@
 </file>
 
 <file path=customXml/itemProps1.xml><?xml version="1.0" encoding="utf-8"?>
-<ds:datastoreItem xmlns:ds="http://schemas.openxmlformats.org/officeDocument/2006/customXml" ds:itemID="{6DE24BE6-33F0-446A-806E-FC58DDAA95A7}">
+<ds:datastoreItem xmlns:ds="http://schemas.openxmlformats.org/officeDocument/2006/customXml" ds:itemID="{FC177033-1BBC-4EA4-A95C-44C9CBE89349}">
   <ds:schemaRefs>
     <ds:schemaRef ds:uri="http://schemas.openxmlformats.org/officeDocument/2006/bibliography"/>
   </ds:schemaRefs>

</xml_diff>